<commit_message>
Removed first page header/footer
</commit_message>
<xml_diff>
--- a/Academic Paper - TEMPLATE.docx
+++ b/Academic Paper - TEMPLATE.docx
@@ -974,6 +974,7 @@
           <w:pgSz w:w="11906" w:h="16838"/>
           <w:pgMar w:top="1440" w:right="1440" w:bottom="1440" w:left="1440" w:header="708" w:footer="708" w:gutter="0"/>
           <w:cols w:space="708"/>
+          <w:titlePg/>
           <w:docGrid w:linePitch="360"/>
         </w:sectPr>
       </w:pPr>
@@ -1128,51 +1129,25 @@
     <w:pPr>
       <w:pStyle w:val="Footer"/>
     </w:pPr>
-    <w:r>
-      <w:fldChar w:fldCharType="begin"/>
-    </w:r>
-    <w:r>
-      <w:instrText xml:space="preserve"> STYLEREF  "Input - Author"  \* MERGEFORMAT </w:instrText>
-    </w:r>
-    <w:r>
-      <w:fldChar w:fldCharType="separate"/>
-    </w:r>
-    <w:r>
-      <w:rPr>
-        <w:noProof/>
-      </w:rPr>
-      <w:t>First Last</w:t>
-    </w:r>
-    <w:r>
-      <w:rPr>
-        <w:noProof/>
-      </w:rPr>
-      <w:fldChar w:fldCharType="end"/>
-    </w:r>
+    <w:fldSimple w:instr=" STYLEREF  &quot;Input - Author&quot;  \* MERGEFORMAT ">
+      <w:r>
+        <w:rPr>
+          <w:noProof/>
+        </w:rPr>
+        <w:t>First Last</w:t>
+      </w:r>
+    </w:fldSimple>
     <w:r>
       <w:t xml:space="preserve"> – </w:t>
     </w:r>
-    <w:r>
-      <w:fldChar w:fldCharType="begin"/>
-    </w:r>
-    <w:r>
-      <w:instrText xml:space="preserve"> STYLEREF  "Input - Stu Code"  \* MERGEFORMAT </w:instrText>
-    </w:r>
-    <w:r>
-      <w:fldChar w:fldCharType="separate"/>
-    </w:r>
-    <w:r>
-      <w:rPr>
-        <w:noProof/>
-      </w:rPr>
-      <w:t>9999999</w:t>
-    </w:r>
-    <w:r>
-      <w:rPr>
-        <w:noProof/>
-      </w:rPr>
-      <w:fldChar w:fldCharType="end"/>
-    </w:r>
+    <w:fldSimple w:instr=" STYLEREF  &quot;Input - Stu Code&quot;  \* MERGEFORMAT ">
+      <w:r>
+        <w:rPr>
+          <w:noProof/>
+        </w:rPr>
+        <w:t>9999999</w:t>
+      </w:r>
+    </w:fldSimple>
     <w:r>
       <w:ptab w:relativeTo="margin" w:alignment="right" w:leader="none"/>
     </w:r>
@@ -1200,32 +1175,17 @@
     <w:r>
       <w:t xml:space="preserve"> </w:t>
     </w:r>
-    <w:bookmarkStart w:id="2" w:name="_GoBack"/>
-    <w:bookmarkEnd w:id="2"/>
     <w:r>
       <w:t xml:space="preserve">of </w:t>
     </w:r>
-    <w:r>
-      <w:fldChar w:fldCharType="begin"/>
-    </w:r>
-    <w:r>
-      <w:instrText xml:space="preserve"> SECTIONPAGES  \* roman  \* MERGEFORMAT </w:instrText>
-    </w:r>
-    <w:r>
-      <w:fldChar w:fldCharType="separate"/>
-    </w:r>
-    <w:r>
-      <w:rPr>
-        <w:noProof/>
-      </w:rPr>
-      <w:t>iv</w:t>
-    </w:r>
-    <w:r>
-      <w:rPr>
-        <w:noProof/>
-      </w:rPr>
-      <w:fldChar w:fldCharType="end"/>
-    </w:r>
+    <w:fldSimple w:instr=" SECTIONPAGES  \* roman  \* MERGEFORMAT ">
+      <w:r>
+        <w:rPr>
+          <w:noProof/>
+        </w:rPr>
+        <w:t>iv</w:t>
+      </w:r>
+    </w:fldSimple>
   </w:p>
 </w:ftr>
 </file>
@@ -1246,79 +1206,89 @@
     <w:pPr>
       <w:pStyle w:val="Footer"/>
     </w:pPr>
-    <w:fldSimple w:instr=" STYLEREF  &quot;Input - Author&quot;  \* MERGEFORMAT ">
+    <w:r>
+      <w:fldChar w:fldCharType="begin"/>
+    </w:r>
+    <w:r>
+      <w:instrText xml:space="preserve"> STYLEREF  "Input - Author"  \* MERGEFORMAT </w:instrText>
+    </w:r>
+    <w:r>
+      <w:fldChar w:fldCharType="separate"/>
+    </w:r>
+    <w:r>
+      <w:rPr>
+        <w:noProof/>
+      </w:rPr>
+      <w:t>First Last</w:t>
+    </w:r>
+    <w:r>
+      <w:rPr>
+        <w:noProof/>
+      </w:rPr>
+      <w:fldChar w:fldCharType="end"/>
+    </w:r>
+    <w:r>
+      <w:t xml:space="preserve"> – </w:t>
+    </w:r>
+    <w:r>
+      <w:fldChar w:fldCharType="begin"/>
+    </w:r>
+    <w:r>
+      <w:instrText xml:space="preserve"> STYLEREF  "Input - Stu Code"  \* MERGEFORMAT </w:instrText>
+    </w:r>
+    <w:r>
+      <w:fldChar w:fldCharType="separate"/>
+    </w:r>
+    <w:r>
+      <w:rPr>
+        <w:noProof/>
+      </w:rPr>
+      <w:t>9999999</w:t>
+    </w:r>
+    <w:r>
+      <w:rPr>
+        <w:noProof/>
+      </w:rPr>
+      <w:fldChar w:fldCharType="end"/>
+    </w:r>
+    <w:r>
+      <w:ptab w:relativeTo="margin" w:alignment="right" w:leader="none"/>
+    </w:r>
+    <w:r>
+      <w:t xml:space="preserve">  </w:t>
+    </w:r>
+    <w:r>
+      <w:t xml:space="preserve">Page </w:t>
+    </w:r>
+    <w:r>
+      <w:fldChar w:fldCharType="begin"/>
+    </w:r>
+    <w:r>
+      <w:instrText xml:space="preserve"> PAGE  \* Arabic  \* MERGEFORMAT </w:instrText>
+    </w:r>
+    <w:r>
+      <w:fldChar w:fldCharType="separate"/>
+    </w:r>
+    <w:r>
+      <w:rPr>
+        <w:noProof/>
+      </w:rPr>
+      <w:t>1</w:t>
+    </w:r>
+    <w:r>
+      <w:fldChar w:fldCharType="end"/>
+    </w:r>
+    <w:r>
+      <w:t xml:space="preserve"> of </w:t>
+    </w:r>
+    <w:fldSimple w:instr=" SECTIONPAGES  \* Arabic  \* MERGEFORMAT ">
       <w:r>
         <w:rPr>
           <w:noProof/>
         </w:rPr>
-        <w:t>First Last</w:t>
+        <w:t>4</w:t>
       </w:r>
     </w:fldSimple>
-    <w:r>
-      <w:t xml:space="preserve"> – </w:t>
-    </w:r>
-    <w:fldSimple w:instr=" STYLEREF  &quot;Input - Stu Code&quot;  \* MERGEFORMAT ">
-      <w:r>
-        <w:rPr>
-          <w:noProof/>
-        </w:rPr>
-        <w:t>9999999</w:t>
-      </w:r>
-    </w:fldSimple>
-    <w:r>
-      <w:ptab w:relativeTo="margin" w:alignment="right" w:leader="none"/>
-    </w:r>
-    <w:r>
-      <w:t xml:space="preserve">  </w:t>
-    </w:r>
-    <w:r>
-      <w:t xml:space="preserve">Page </w:t>
-    </w:r>
-    <w:r>
-      <w:fldChar w:fldCharType="begin"/>
-    </w:r>
-    <w:r>
-      <w:instrText xml:space="preserve"> PAGE  \* Arabic  \* MERGEFORMAT </w:instrText>
-    </w:r>
-    <w:r>
-      <w:fldChar w:fldCharType="separate"/>
-    </w:r>
-    <w:r>
-      <w:rPr>
-        <w:noProof/>
-      </w:rPr>
-      <w:t>1</w:t>
-    </w:r>
-    <w:r>
-      <w:fldChar w:fldCharType="end"/>
-    </w:r>
-    <w:r>
-      <w:t xml:space="preserve"> of </w:t>
-    </w:r>
-    <w:r>
-      <w:fldChar w:fldCharType="begin"/>
-    </w:r>
-    <w:r>
-      <w:instrText xml:space="preserve"> SEC</w:instrText>
-    </w:r>
-    <w:r>
-      <w:instrText xml:space="preserve">TIONPAGES  \* Arabic  \* MERGEFORMAT </w:instrText>
-    </w:r>
-    <w:r>
-      <w:fldChar w:fldCharType="separate"/>
-    </w:r>
-    <w:r>
-      <w:rPr>
-        <w:noProof/>
-      </w:rPr>
-      <w:t>4</w:t>
-    </w:r>
-    <w:r>
-      <w:rPr>
-        <w:noProof/>
-      </w:rPr>
-      <w:fldChar w:fldCharType="end"/>
-    </w:r>
   </w:p>
 </w:ftr>
 </file>
@@ -1358,18 +1328,31 @@
     <w:pPr>
       <w:pStyle w:val="Footer"/>
     </w:pPr>
-    <w:fldSimple w:instr=" STYLEREF  Title  \* MERGEFORMAT ">
-      <w:r>
-        <w:rPr>
-          <w:noProof/>
-        </w:rPr>
-        <w:t>Type your title here</w:t>
-      </w:r>
-    </w:fldSimple>
     <w:r>
       <w:fldChar w:fldCharType="begin"/>
     </w:r>
     <w:r>
+      <w:instrText xml:space="preserve"> STYLEREF  Title  \* MERGEFORMAT </w:instrText>
+    </w:r>
+    <w:r>
+      <w:fldChar w:fldCharType="separate"/>
+    </w:r>
+    <w:r>
+      <w:rPr>
+        <w:noProof/>
+      </w:rPr>
+      <w:t>Type your title here</w:t>
+    </w:r>
+    <w:r>
+      <w:rPr>
+        <w:noProof/>
+      </w:rPr>
+      <w:fldChar w:fldCharType="end"/>
+    </w:r>
+    <w:r>
+      <w:fldChar w:fldCharType="begin"/>
+    </w:r>
+    <w:r>
       <w:instrText xml:space="preserve"> TITLE  \* FirstCap  \* MERGEFORMAT </w:instrText>
     </w:r>
     <w:r>
@@ -1394,13 +1377,7 @@
       <w:fldChar w:fldCharType="begin"/>
     </w:r>
     <w:r>
-      <w:instrText xml:space="preserve"> STYLEREF  "</w:instrText>
-    </w:r>
-    <w:r>
-      <w:instrText>Input - Subject</w:instrText>
-    </w:r>
-    <w:r>
-      <w:instrText xml:space="preserve">"  \* MERGEFORMAT </w:instrText>
+      <w:instrText xml:space="preserve"> STYLEREF  "Input - Subject"  \* MERGEFORMAT </w:instrText>
     </w:r>
     <w:r>
       <w:fldChar w:fldCharType="separate"/>
@@ -1414,11 +1391,6 @@
     <w:r>
       <w:fldChar w:fldCharType="end"/>
     </w:r>
-  </w:p>
-  <w:p>
-    <w:pPr>
-      <w:pStyle w:val="Header"/>
-    </w:pPr>
   </w:p>
 </w:hdr>
 </file>
@@ -1429,6 +1401,8 @@
     <w:pPr>
       <w:pStyle w:val="Header"/>
     </w:pPr>
+    <w:bookmarkStart w:id="2" w:name="_GoBack"/>
+    <w:bookmarkEnd w:id="2"/>
   </w:p>
 </w:hdr>
 </file>
@@ -2781,7 +2755,7 @@
 </file>
 
 <file path=customXml/itemProps1.xml><?xml version="1.0" encoding="utf-8"?>
-<ds:datastoreItem xmlns:ds="http://schemas.openxmlformats.org/officeDocument/2006/customXml" ds:itemID="{37AD220B-50C8-4EEF-8FD3-E07E0667042B}">
+<ds:datastoreItem xmlns:ds="http://schemas.openxmlformats.org/officeDocument/2006/customXml" ds:itemID="{1859B278-550D-4DF7-9E03-22F03EB81C18}">
   <ds:schemaRefs>
     <ds:schemaRef ds:uri="http://schemas.openxmlformats.org/officeDocument/2006/bibliography"/>
   </ds:schemaRefs>

</xml_diff>

<commit_message>
Fixed weird sub header indentation
</commit_message>
<xml_diff>
--- a/Academic Paper - TEMPLATE.docx
+++ b/Academic Paper - TEMPLATE.docx
@@ -987,12 +987,12 @@
           <w:numId w:val="4"/>
         </w:numPr>
       </w:pPr>
-      <w:bookmarkStart w:id="3" w:name="_Toc8558160"/>
+      <w:bookmarkStart w:id="2" w:name="_Toc8558160"/>
       <w:r>
         <w:lastRenderedPageBreak/>
         <w:t>Introduction</w:t>
       </w:r>
-      <w:bookmarkEnd w:id="3"/>
+      <w:bookmarkEnd w:id="2"/>
     </w:p>
     <w:p>
       <w:pPr>
@@ -1011,10 +1011,23 @@
       <w:pPr>
         <w:pStyle w:val="Heading1"/>
       </w:pPr>
-      <w:bookmarkStart w:id="4" w:name="_Toc8558161"/>
+      <w:bookmarkStart w:id="3" w:name="_Toc8558161"/>
       <w:r>
         <w:lastRenderedPageBreak/>
         <w:t>Locality and Resources</w:t>
+      </w:r>
+      <w:bookmarkEnd w:id="3"/>
+      <w:r>
+        <w:t xml:space="preserve"> </w:t>
+      </w:r>
+    </w:p>
+    <w:p>
+      <w:pPr>
+        <w:pStyle w:val="Heading2"/>
+      </w:pPr>
+      <w:bookmarkStart w:id="4" w:name="_Toc8558162"/>
+      <w:r>
+        <w:t>words</w:t>
       </w:r>
       <w:bookmarkEnd w:id="4"/>
       <w:r>
@@ -1023,27 +1036,14 @@
     </w:p>
     <w:p>
       <w:pPr>
-        <w:pStyle w:val="Heading2"/>
-        <w:ind w:left="426"/>
-      </w:pPr>
-      <w:bookmarkStart w:id="5" w:name="_Toc8558162"/>
+        <w:pStyle w:val="Heading3"/>
+      </w:pPr>
+      <w:bookmarkStart w:id="5" w:name="_Toc8558163"/>
+      <w:bookmarkStart w:id="6" w:name="_GoBack"/>
       <w:r>
         <w:t>words</w:t>
       </w:r>
       <w:bookmarkEnd w:id="5"/>
-      <w:r>
-        <w:t xml:space="preserve"> </w:t>
-      </w:r>
-    </w:p>
-    <w:p>
-      <w:pPr>
-        <w:pStyle w:val="Heading3"/>
-        <w:ind w:left="567" w:hanging="567"/>
-      </w:pPr>
-      <w:bookmarkStart w:id="6" w:name="_Toc8558163"/>
-      <w:r>
-        <w:t>words</w:t>
-      </w:r>
       <w:bookmarkEnd w:id="6"/>
       <w:r>
         <w:br w:type="page"/>
@@ -1129,25 +1129,51 @@
     <w:pPr>
       <w:pStyle w:val="Footer"/>
     </w:pPr>
-    <w:fldSimple w:instr=" STYLEREF  &quot;Input - Author&quot;  \* MERGEFORMAT ">
-      <w:r>
-        <w:rPr>
-          <w:noProof/>
-        </w:rPr>
-        <w:t>First Last</w:t>
-      </w:r>
-    </w:fldSimple>
+    <w:r>
+      <w:fldChar w:fldCharType="begin"/>
+    </w:r>
+    <w:r>
+      <w:instrText xml:space="preserve"> STYLEREF  "Input - Author"  \* MERGEFORMAT </w:instrText>
+    </w:r>
+    <w:r>
+      <w:fldChar w:fldCharType="separate"/>
+    </w:r>
+    <w:r>
+      <w:rPr>
+        <w:noProof/>
+      </w:rPr>
+      <w:t>First Last</w:t>
+    </w:r>
+    <w:r>
+      <w:rPr>
+        <w:noProof/>
+      </w:rPr>
+      <w:fldChar w:fldCharType="end"/>
+    </w:r>
     <w:r>
       <w:t xml:space="preserve"> – </w:t>
     </w:r>
-    <w:fldSimple w:instr=" STYLEREF  &quot;Input - Stu Code&quot;  \* MERGEFORMAT ">
-      <w:r>
-        <w:rPr>
-          <w:noProof/>
-        </w:rPr>
-        <w:t>9999999</w:t>
-      </w:r>
-    </w:fldSimple>
+    <w:r>
+      <w:fldChar w:fldCharType="begin"/>
+    </w:r>
+    <w:r>
+      <w:instrText xml:space="preserve"> STYLEREF  "Input - Stu Code"  \* MERGEFORMAT </w:instrText>
+    </w:r>
+    <w:r>
+      <w:fldChar w:fldCharType="separate"/>
+    </w:r>
+    <w:r>
+      <w:rPr>
+        <w:noProof/>
+      </w:rPr>
+      <w:t>9999999</w:t>
+    </w:r>
+    <w:r>
+      <w:rPr>
+        <w:noProof/>
+      </w:rPr>
+      <w:fldChar w:fldCharType="end"/>
+    </w:r>
     <w:r>
       <w:ptab w:relativeTo="margin" w:alignment="right" w:leader="none"/>
     </w:r>
@@ -1178,14 +1204,27 @@
     <w:r>
       <w:t xml:space="preserve">of </w:t>
     </w:r>
-    <w:fldSimple w:instr=" SECTIONPAGES  \* roman  \* MERGEFORMAT ">
-      <w:r>
-        <w:rPr>
-          <w:noProof/>
-        </w:rPr>
-        <w:t>iv</w:t>
-      </w:r>
-    </w:fldSimple>
+    <w:r>
+      <w:fldChar w:fldCharType="begin"/>
+    </w:r>
+    <w:r>
+      <w:instrText xml:space="preserve"> SECTIONPAGES  \* roman  \* MERGEFORMAT </w:instrText>
+    </w:r>
+    <w:r>
+      <w:fldChar w:fldCharType="separate"/>
+    </w:r>
+    <w:r>
+      <w:rPr>
+        <w:noProof/>
+      </w:rPr>
+      <w:t>iv</w:t>
+    </w:r>
+    <w:r>
+      <w:rPr>
+        <w:noProof/>
+      </w:rPr>
+      <w:fldChar w:fldCharType="end"/>
+    </w:r>
   </w:p>
 </w:ftr>
 </file>
@@ -1206,11 +1245,39 @@
     <w:pPr>
       <w:pStyle w:val="Footer"/>
     </w:pPr>
+    <w:fldSimple w:instr=" STYLEREF  &quot;Input - Author&quot;  \* MERGEFORMAT ">
+      <w:r>
+        <w:rPr>
+          <w:noProof/>
+        </w:rPr>
+        <w:t>First Last</w:t>
+      </w:r>
+    </w:fldSimple>
+    <w:r>
+      <w:t xml:space="preserve"> – </w:t>
+    </w:r>
+    <w:fldSimple w:instr=" STYLEREF  &quot;Input - Stu Code&quot;  \* MERGEFORMAT ">
+      <w:r>
+        <w:rPr>
+          <w:noProof/>
+        </w:rPr>
+        <w:t>9999999</w:t>
+      </w:r>
+    </w:fldSimple>
+    <w:r>
+      <w:ptab w:relativeTo="margin" w:alignment="right" w:leader="none"/>
+    </w:r>
+    <w:r>
+      <w:t xml:space="preserve">  </w:t>
+    </w:r>
+    <w:r>
+      <w:t xml:space="preserve">Page </w:t>
+    </w:r>
     <w:r>
       <w:fldChar w:fldCharType="begin"/>
     </w:r>
     <w:r>
-      <w:instrText xml:space="preserve"> STYLEREF  "Input - Author"  \* MERGEFORMAT </w:instrText>
+      <w:instrText xml:space="preserve"> PAGE  \* Arabic  \* MERGEFORMAT </w:instrText>
     </w:r>
     <w:r>
       <w:fldChar w:fldCharType="separate"/>
@@ -1219,7 +1286,28 @@
       <w:rPr>
         <w:noProof/>
       </w:rPr>
-      <w:t>First Last</w:t>
+      <w:t>1</w:t>
+    </w:r>
+    <w:r>
+      <w:fldChar w:fldCharType="end"/>
+    </w:r>
+    <w:r>
+      <w:t xml:space="preserve"> of </w:t>
+    </w:r>
+    <w:r>
+      <w:fldChar w:fldCharType="begin"/>
+    </w:r>
+    <w:r>
+      <w:instrText xml:space="preserve"> SECTIONPAGES  \* Arabic  \* MERGEFORMAT </w:instrText>
+    </w:r>
+    <w:r>
+      <w:fldChar w:fldCharType="separate"/>
+    </w:r>
+    <w:r>
+      <w:rPr>
+        <w:noProof/>
+      </w:rPr>
+      <w:t>4</w:t>
     </w:r>
     <w:r>
       <w:rPr>
@@ -1227,68 +1315,6 @@
       </w:rPr>
       <w:fldChar w:fldCharType="end"/>
     </w:r>
-    <w:r>
-      <w:t xml:space="preserve"> – </w:t>
-    </w:r>
-    <w:r>
-      <w:fldChar w:fldCharType="begin"/>
-    </w:r>
-    <w:r>
-      <w:instrText xml:space="preserve"> STYLEREF  "Input - Stu Code"  \* MERGEFORMAT </w:instrText>
-    </w:r>
-    <w:r>
-      <w:fldChar w:fldCharType="separate"/>
-    </w:r>
-    <w:r>
-      <w:rPr>
-        <w:noProof/>
-      </w:rPr>
-      <w:t>9999999</w:t>
-    </w:r>
-    <w:r>
-      <w:rPr>
-        <w:noProof/>
-      </w:rPr>
-      <w:fldChar w:fldCharType="end"/>
-    </w:r>
-    <w:r>
-      <w:ptab w:relativeTo="margin" w:alignment="right" w:leader="none"/>
-    </w:r>
-    <w:r>
-      <w:t xml:space="preserve">  </w:t>
-    </w:r>
-    <w:r>
-      <w:t xml:space="preserve">Page </w:t>
-    </w:r>
-    <w:r>
-      <w:fldChar w:fldCharType="begin"/>
-    </w:r>
-    <w:r>
-      <w:instrText xml:space="preserve"> PAGE  \* Arabic  \* MERGEFORMAT </w:instrText>
-    </w:r>
-    <w:r>
-      <w:fldChar w:fldCharType="separate"/>
-    </w:r>
-    <w:r>
-      <w:rPr>
-        <w:noProof/>
-      </w:rPr>
-      <w:t>1</w:t>
-    </w:r>
-    <w:r>
-      <w:fldChar w:fldCharType="end"/>
-    </w:r>
-    <w:r>
-      <w:t xml:space="preserve"> of </w:t>
-    </w:r>
-    <w:fldSimple w:instr=" SECTIONPAGES  \* Arabic  \* MERGEFORMAT ">
-      <w:r>
-        <w:rPr>
-          <w:noProof/>
-        </w:rPr>
-        <w:t>4</w:t>
-      </w:r>
-    </w:fldSimple>
   </w:p>
 </w:ftr>
 </file>
@@ -1328,25 +1354,21 @@
     <w:pPr>
       <w:pStyle w:val="Footer"/>
     </w:pPr>
+    <w:fldSimple w:instr=" STYLEREF  Title  \* MERGEFORMAT ">
+      <w:r>
+        <w:rPr>
+          <w:noProof/>
+        </w:rPr>
+        <w:t>Type your title here</w:t>
+      </w:r>
+    </w:fldSimple>
     <w:r>
       <w:fldChar w:fldCharType="begin"/>
     </w:r>
     <w:r>
-      <w:instrText xml:space="preserve"> STYLEREF  Title  \* MERGEFORMAT </w:instrText>
-    </w:r>
-    <w:r>
-      <w:fldChar w:fldCharType="separate"/>
-    </w:r>
-    <w:r>
-      <w:rPr>
-        <w:noProof/>
-      </w:rPr>
-      <w:t>Type your title here</w:t>
-    </w:r>
-    <w:r>
-      <w:rPr>
-        <w:noProof/>
-      </w:rPr>
+      <w:instrText xml:space="preserve"> TITLE  \* FirstCap  \* MERGEFORMAT </w:instrText>
+    </w:r>
+    <w:r>
       <w:fldChar w:fldCharType="end"/>
     </w:r>
     <w:r>
@@ -1359,38 +1381,19 @@
       <w:fldChar w:fldCharType="end"/>
     </w:r>
     <w:r>
-      <w:fldChar w:fldCharType="begin"/>
-    </w:r>
-    <w:r>
-      <w:instrText xml:space="preserve"> TITLE  \* FirstCap  \* MERGEFORMAT </w:instrText>
-    </w:r>
-    <w:r>
-      <w:fldChar w:fldCharType="end"/>
-    </w:r>
-    <w:r>
       <w:ptab w:relativeTo="margin" w:alignment="right" w:leader="none"/>
     </w:r>
     <w:r>
       <w:t xml:space="preserve">  </w:t>
     </w:r>
-    <w:r>
-      <w:fldChar w:fldCharType="begin"/>
-    </w:r>
-    <w:r>
-      <w:instrText xml:space="preserve"> STYLEREF  "Input - Subject"  \* MERGEFORMAT </w:instrText>
-    </w:r>
-    <w:r>
-      <w:fldChar w:fldCharType="separate"/>
-    </w:r>
-    <w:r>
-      <w:rPr>
-        <w:noProof/>
-      </w:rPr>
-      <w:t>Subject - Code</w:t>
-    </w:r>
-    <w:r>
-      <w:fldChar w:fldCharType="end"/>
-    </w:r>
+    <w:fldSimple w:instr=" STYLEREF  &quot;Input - Subject&quot;  \* MERGEFORMAT ">
+      <w:r>
+        <w:rPr>
+          <w:noProof/>
+        </w:rPr>
+        <w:t>Subject - Code</w:t>
+      </w:r>
+    </w:fldSimple>
   </w:p>
 </w:hdr>
 </file>
@@ -1401,8 +1404,6 @@
     <w:pPr>
       <w:pStyle w:val="Header"/>
     </w:pPr>
-    <w:bookmarkStart w:id="2" w:name="_GoBack"/>
-    <w:bookmarkEnd w:id="2"/>
   </w:p>
 </w:hdr>
 </file>
@@ -1412,7 +1413,7 @@
   <w:abstractNum w:abstractNumId="0" w15:restartNumberingAfterBreak="0">
     <w:nsid w:val="36993906"/>
     <w:multiLevelType w:val="multilevel"/>
-    <w:tmpl w:val="BFCEBACC"/>
+    <w:tmpl w:val="699A944A"/>
     <w:lvl w:ilvl="0">
       <w:start w:val="1"/>
       <w:numFmt w:val="decimal"/>
@@ -2063,11 +2064,12 @@
     <w:uiPriority w:val="9"/>
     <w:unhideWhenUsed/>
     <w:qFormat/>
-    <w:rsid w:val="00957139"/>
+    <w:rsid w:val="00D979C3"/>
     <w:pPr>
       <w:numPr>
         <w:ilvl w:val="1"/>
       </w:numPr>
+      <w:ind w:left="426"/>
       <w:outlineLvl w:val="1"/>
     </w:pPr>
     <w:rPr>
@@ -2083,11 +2085,12 @@
     <w:uiPriority w:val="9"/>
     <w:unhideWhenUsed/>
     <w:qFormat/>
-    <w:rsid w:val="00957139"/>
+    <w:rsid w:val="00D979C3"/>
     <w:pPr>
       <w:numPr>
         <w:ilvl w:val="2"/>
       </w:numPr>
+      <w:ind w:left="567" w:hanging="567"/>
       <w:outlineLvl w:val="2"/>
     </w:pPr>
   </w:style>
@@ -2252,7 +2255,7 @@
     <w:basedOn w:val="DefaultParagraphFont"/>
     <w:link w:val="Heading2"/>
     <w:uiPriority w:val="9"/>
-    <w:rsid w:val="00957139"/>
+    <w:rsid w:val="00D979C3"/>
     <w:rPr>
       <w:rFonts w:ascii="Times New Roman" w:eastAsiaTheme="majorEastAsia" w:hAnsi="Times New Roman" w:cs="Times New Roman"/>
       <w:color w:val="2F5496" w:themeColor="accent1" w:themeShade="BF"/>
@@ -2290,7 +2293,7 @@
     <w:basedOn w:val="DefaultParagraphFont"/>
     <w:link w:val="Heading3"/>
     <w:uiPriority w:val="9"/>
-    <w:rsid w:val="00957139"/>
+    <w:rsid w:val="00D979C3"/>
     <w:rPr>
       <w:rFonts w:ascii="Times New Roman" w:eastAsiaTheme="majorEastAsia" w:hAnsi="Times New Roman" w:cs="Times New Roman"/>
       <w:color w:val="2F5496" w:themeColor="accent1" w:themeShade="BF"/>
@@ -2755,7 +2758,7 @@
 </file>
 
 <file path=customXml/itemProps1.xml><?xml version="1.0" encoding="utf-8"?>
-<ds:datastoreItem xmlns:ds="http://schemas.openxmlformats.org/officeDocument/2006/customXml" ds:itemID="{1859B278-550D-4DF7-9E03-22F03EB81C18}">
+<ds:datastoreItem xmlns:ds="http://schemas.openxmlformats.org/officeDocument/2006/customXml" ds:itemID="{5A77C68E-4DBA-4499-B0F9-347E6FD5AC64}">
   <ds:schemaRefs>
     <ds:schemaRef ds:uri="http://schemas.openxmlformats.org/officeDocument/2006/bibliography"/>
   </ds:schemaRefs>

</xml_diff>

<commit_message>
Fixed section page numbering in document
</commit_message>
<xml_diff>
--- a/Academic Paper - TEMPLATE.docx
+++ b/Academic Paper - TEMPLATE.docx
@@ -1,6 +1,6 @@
 
 <file path=word/document.xml><?xml version="1.0" encoding="utf-8"?>
-<w:document xmlns:wpc="http://schemas.microsoft.com/office/word/2010/wordprocessingCanvas" xmlns:cx="http://schemas.microsoft.com/office/drawing/2014/chartex" xmlns:cx1="http://schemas.microsoft.com/office/drawing/2015/9/8/chartex" xmlns:cx2="http://schemas.microsoft.com/office/drawing/2015/10/21/chartex" xmlns:cx3="http://schemas.microsoft.com/office/drawing/2016/5/9/chartex" xmlns:cx4="http://schemas.microsoft.com/office/drawing/2016/5/10/chartex" xmlns:cx5="http://schemas.microsoft.com/office/drawing/2016/5/11/chartex" xmlns:cx6="http://schemas.microsoft.com/office/drawing/2016/5/12/chartex" xmlns:cx7="http://schemas.microsoft.com/office/drawing/2016/5/13/chartex" xmlns:cx8="http://schemas.microsoft.com/office/drawing/2016/5/14/chartex" xmlns:mc="http://schemas.openxmlformats.org/markup-compatibility/2006" xmlns:aink="http://schemas.microsoft.com/office/drawing/2016/ink" xmlns:am3d="http://schemas.microsoft.com/office/drawing/2017/model3d" xmlns:o="urn:schemas-microsoft-com:office:office" xmlns:r="http://schemas.openxmlformats.org/officeDocument/2006/relationships" xmlns:m="http://schemas.openxmlformats.org/officeDocument/2006/math" xmlns:v="urn:schemas-microsoft-com:vml" xmlns:wp14="http://schemas.microsoft.com/office/word/2010/wordprocessingDrawing" xmlns:wp="http://schemas.openxmlformats.org/drawingml/2006/wordprocessingDrawing" xmlns:w10="urn:schemas-microsoft-com:office:word" xmlns:w="http://schemas.openxmlformats.org/wordprocessingml/2006/main" xmlns:w14="http://schemas.microsoft.com/office/word/2010/wordml" xmlns:w15="http://schemas.microsoft.com/office/word/2012/wordml" xmlns:w16cid="http://schemas.microsoft.com/office/word/2016/wordml/cid" xmlns:w16se="http://schemas.microsoft.com/office/word/2015/wordml/symex" xmlns:wpg="http://schemas.microsoft.com/office/word/2010/wordprocessingGroup" xmlns:wpi="http://schemas.microsoft.com/office/word/2010/wordprocessingInk" xmlns:wne="http://schemas.microsoft.com/office/word/2006/wordml" xmlns:wps="http://schemas.microsoft.com/office/word/2010/wordprocessingShape" mc:Ignorable="w14 w15 w16se w16cid wp14">
+<w:document xmlns:wpc="http://schemas.microsoft.com/office/word/2010/wordprocessingCanvas" xmlns:cx="http://schemas.microsoft.com/office/drawing/2014/chartex" xmlns:cx1="http://schemas.microsoft.com/office/drawing/2015/9/8/chartex" xmlns:cx2="http://schemas.microsoft.com/office/drawing/2015/10/21/chartex" xmlns:cx3="http://schemas.microsoft.com/office/drawing/2016/5/9/chartex" xmlns:cx4="http://schemas.microsoft.com/office/drawing/2016/5/10/chartex" xmlns:cx5="http://schemas.microsoft.com/office/drawing/2016/5/11/chartex" xmlns:cx6="http://schemas.microsoft.com/office/drawing/2016/5/12/chartex" xmlns:cx7="http://schemas.microsoft.com/office/drawing/2016/5/13/chartex" xmlns:cx8="http://schemas.microsoft.com/office/drawing/2016/5/14/chartex" xmlns:mc="http://schemas.openxmlformats.org/markup-compatibility/2006" xmlns:aink="http://schemas.microsoft.com/office/drawing/2016/ink" xmlns:am3d="http://schemas.microsoft.com/office/drawing/2017/model3d" xmlns:o="urn:schemas-microsoft-com:office:office" xmlns:r="http://schemas.openxmlformats.org/officeDocument/2006/relationships" xmlns:m="http://schemas.openxmlformats.org/officeDocument/2006/math" xmlns:v="urn:schemas-microsoft-com:vml" xmlns:wp14="http://schemas.microsoft.com/office/word/2010/wordprocessingDrawing" xmlns:wp="http://schemas.openxmlformats.org/drawingml/2006/wordprocessingDrawing" xmlns:w10="urn:schemas-microsoft-com:office:word" xmlns:w="http://schemas.openxmlformats.org/wordprocessingml/2006/main" xmlns:w14="http://schemas.microsoft.com/office/word/2010/wordml" xmlns:w15="http://schemas.microsoft.com/office/word/2012/wordml" xmlns:w16cex="http://schemas.microsoft.com/office/word/2018/wordml/cex" xmlns:w16cid="http://schemas.microsoft.com/office/word/2016/wordml/cid" xmlns:w16="http://schemas.microsoft.com/office/word/2018/wordml" xmlns:w16se="http://schemas.microsoft.com/office/word/2015/wordml/symex" xmlns:wpg="http://schemas.microsoft.com/office/word/2010/wordprocessingGroup" xmlns:wpi="http://schemas.microsoft.com/office/word/2010/wordprocessingInk" xmlns:wne="http://schemas.microsoft.com/office/word/2006/wordml" xmlns:wps="http://schemas.microsoft.com/office/word/2010/wordprocessingShape" mc:Ignorable="w14 w15 w16se w16cid w16 w16cex wp14">
   <w:body>
     <w:p>
       <w:pPr>
@@ -14,11 +14,27 @@
         <w:pStyle w:val="Title"/>
         <w:jc w:val="center"/>
       </w:pPr>
-      <w:fldSimple w:instr=" TITLE  \* FirstCap  \* MERGEFORMAT ">
-        <w:r>
-          <w:t>Example</w:t>
-        </w:r>
-      </w:fldSimple>
+      <w:r>
+        <w:fldChar w:fldCharType="begin"/>
+      </w:r>
+      <w:r>
+        <w:instrText xml:space="preserve"> TITLE  \* FirstCap  \* MERGEFORMAT </w:instrText>
+      </w:r>
+      <w:r>
+        <w:fldChar w:fldCharType="separate"/>
+      </w:r>
+      <w:r>
+        <w:t>Examp</w:t>
+      </w:r>
+      <w:r>
+        <w:t>l</w:t>
+      </w:r>
+      <w:r>
+        <w:t>e</w:t>
+      </w:r>
+      <w:r>
+        <w:fldChar w:fldCharType="end"/>
+      </w:r>
     </w:p>
     <w:p>
       <w:pPr>
@@ -217,8 +233,6 @@
     <w:p/>
     <w:p/>
     <w:p>
-      <w:bookmarkStart w:id="0" w:name="_GoBack"/>
-      <w:bookmarkEnd w:id="0"/>
       <w:r>
         <w:br w:type="page"/>
       </w:r>
@@ -289,7 +303,7 @@
           <w:r>
             <w:fldChar w:fldCharType="separate"/>
           </w:r>
-          <w:hyperlink w:anchor="_Toc8584168" w:history="1">
+          <w:hyperlink w:anchor="_Toc36034218" w:history="1">
             <w:r>
               <w:rPr>
                 <w:rStyle w:val="Hyperlink"/>
@@ -316,7 +330,7 @@
                 <w:noProof/>
                 <w:webHidden/>
               </w:rPr>
-              <w:instrText xml:space="preserve"> PAGEREF _Toc8584168 \h </w:instrText>
+              <w:instrText xml:space="preserve"> PAGEREF _Toc36034218 \h </w:instrText>
             </w:r>
             <w:r>
               <w:rPr>
@@ -336,7 +350,7 @@
                 <w:noProof/>
                 <w:webHidden/>
               </w:rPr>
-              <w:t>4</w:t>
+              <w:t>iv</w:t>
             </w:r>
             <w:r>
               <w:rPr>
@@ -361,7 +375,7 @@
               <w:lang w:eastAsia="en-AU"/>
             </w:rPr>
           </w:pPr>
-          <w:hyperlink w:anchor="_Toc8584169" w:history="1">
+          <w:hyperlink w:anchor="_Toc36034219" w:history="1">
             <w:r>
               <w:rPr>
                 <w:rStyle w:val="Hyperlink"/>
@@ -388,7 +402,7 @@
                 <w:noProof/>
                 <w:webHidden/>
               </w:rPr>
-              <w:instrText xml:space="preserve"> PAGEREF _Toc8584169 \h </w:instrText>
+              <w:instrText xml:space="preserve"> PAGEREF _Toc36034219 \h </w:instrText>
             </w:r>
             <w:r>
               <w:rPr>
@@ -408,7 +422,7 @@
                 <w:noProof/>
                 <w:webHidden/>
               </w:rPr>
-              <w:t>4</w:t>
+              <w:t>iv</w:t>
             </w:r>
             <w:r>
               <w:rPr>
@@ -434,7 +448,7 @@
               <w:lang w:eastAsia="en-AU"/>
             </w:rPr>
           </w:pPr>
-          <w:hyperlink w:anchor="_Toc8584170" w:history="1">
+          <w:hyperlink w:anchor="_Toc36034220" w:history="1">
             <w:r>
               <w:rPr>
                 <w:rStyle w:val="Hyperlink"/>
@@ -478,7 +492,7 @@
                 <w:noProof/>
                 <w:webHidden/>
               </w:rPr>
-              <w:instrText xml:space="preserve"> PAGEREF _Toc8584170 \h </w:instrText>
+              <w:instrText xml:space="preserve"> PAGEREF _Toc36034220 \h </w:instrText>
             </w:r>
             <w:r>
               <w:rPr>
@@ -524,7 +538,7 @@
               <w:lang w:eastAsia="en-AU"/>
             </w:rPr>
           </w:pPr>
-          <w:hyperlink w:anchor="_Toc8584171" w:history="1">
+          <w:hyperlink w:anchor="_Toc36034221" w:history="1">
             <w:r>
               <w:rPr>
                 <w:rStyle w:val="Hyperlink"/>
@@ -568,7 +582,7 @@
                 <w:noProof/>
                 <w:webHidden/>
               </w:rPr>
-              <w:instrText xml:space="preserve"> PAGEREF _Toc8584171 \h </w:instrText>
+              <w:instrText xml:space="preserve"> PAGEREF _Toc36034221 \h </w:instrText>
             </w:r>
             <w:r>
               <w:rPr>
@@ -614,7 +628,7 @@
               <w:lang w:eastAsia="en-AU"/>
             </w:rPr>
           </w:pPr>
-          <w:hyperlink w:anchor="_Toc8584172" w:history="1">
+          <w:hyperlink w:anchor="_Toc36034222" w:history="1">
             <w:r>
               <w:rPr>
                 <w:rStyle w:val="Hyperlink"/>
@@ -658,7 +672,7 @@
                 <w:noProof/>
                 <w:webHidden/>
               </w:rPr>
-              <w:instrText xml:space="preserve"> PAGEREF _Toc8584172 \h </w:instrText>
+              <w:instrText xml:space="preserve"> PAGEREF _Toc36034222 \h </w:instrText>
             </w:r>
             <w:r>
               <w:rPr>
@@ -704,7 +718,7 @@
               <w:lang w:eastAsia="en-AU"/>
             </w:rPr>
           </w:pPr>
-          <w:hyperlink w:anchor="_Toc8584173" w:history="1">
+          <w:hyperlink w:anchor="_Toc36034223" w:history="1">
             <w:r>
               <w:rPr>
                 <w:rStyle w:val="Hyperlink"/>
@@ -748,7 +762,7 @@
                 <w:noProof/>
                 <w:webHidden/>
               </w:rPr>
-              <w:instrText xml:space="preserve"> PAGEREF _Toc8584173 \h </w:instrText>
+              <w:instrText xml:space="preserve"> PAGEREF _Toc36034223 \h </w:instrText>
             </w:r>
             <w:r>
               <w:rPr>
@@ -794,7 +808,7 @@
               <w:lang w:eastAsia="en-AU"/>
             </w:rPr>
           </w:pPr>
-          <w:hyperlink w:anchor="_Toc8584174" w:history="1">
+          <w:hyperlink w:anchor="_Toc36034224" w:history="1">
             <w:r>
               <w:rPr>
                 <w:rStyle w:val="Hyperlink"/>
@@ -838,7 +852,7 @@
                 <w:noProof/>
                 <w:webHidden/>
               </w:rPr>
-              <w:instrText xml:space="preserve"> PAGEREF _Toc8584174 \h </w:instrText>
+              <w:instrText xml:space="preserve"> PAGEREF _Toc36034224 \h </w:instrText>
             </w:r>
             <w:r>
               <w:rPr>
@@ -884,7 +898,7 @@
               <w:lang w:eastAsia="en-AU"/>
             </w:rPr>
           </w:pPr>
-          <w:hyperlink w:anchor="_Toc8584175" w:history="1">
+          <w:hyperlink w:anchor="_Toc36034225" w:history="1">
             <w:r>
               <w:rPr>
                 <w:rStyle w:val="Hyperlink"/>
@@ -928,7 +942,7 @@
                 <w:noProof/>
                 <w:webHidden/>
               </w:rPr>
-              <w:instrText xml:space="preserve"> PAGEREF _Toc8584175 \h </w:instrText>
+              <w:instrText xml:space="preserve"> PAGEREF _Toc36034225 \h </w:instrText>
             </w:r>
             <w:r>
               <w:rPr>
@@ -980,6 +994,8 @@
       <w:r>
         <w:br w:type="page"/>
       </w:r>
+      <w:bookmarkStart w:id="0" w:name="_GoBack"/>
+      <w:bookmarkEnd w:id="0"/>
     </w:p>
     <w:p>
       <w:pPr>
@@ -989,7 +1005,7 @@
           <w:numId w:val="0"/>
         </w:numPr>
       </w:pPr>
-      <w:bookmarkStart w:id="1" w:name="_Toc8584168"/>
+      <w:bookmarkStart w:id="1" w:name="_Toc36034218"/>
       <w:r>
         <w:lastRenderedPageBreak/>
         <w:t>Summary</w:t>
@@ -1009,7 +1025,7 @@
           <w:numId w:val="0"/>
         </w:numPr>
       </w:pPr>
-      <w:bookmarkStart w:id="2" w:name="_Toc8584169"/>
+      <w:bookmarkStart w:id="2" w:name="_Toc36034219"/>
       <w:r>
         <w:t xml:space="preserve">List of </w:t>
       </w:r>
@@ -1028,14 +1044,11 @@
     <w:p>
       <w:pPr>
         <w:sectPr>
-          <w:headerReference w:type="even" r:id="rId8"/>
-          <w:headerReference w:type="default" r:id="rId9"/>
-          <w:footerReference w:type="even" r:id="rId10"/>
-          <w:footerReference w:type="default" r:id="rId11"/>
-          <w:headerReference w:type="first" r:id="rId12"/>
-          <w:footerReference w:type="first" r:id="rId13"/>
+          <w:headerReference w:type="default" r:id="rId8"/>
+          <w:footerReference w:type="default" r:id="rId9"/>
           <w:pgSz w:w="11906" w:h="16838"/>
           <w:pgMar w:top="1440" w:right="1440" w:bottom="1440" w:left="1440" w:header="708" w:footer="708" w:gutter="0"/>
+          <w:pgNumType w:fmt="lowerRoman"/>
           <w:cols w:space="708"/>
           <w:titlePg/>
           <w:docGrid w:linePitch="360"/>
@@ -1050,7 +1063,7 @@
           <w:numId w:val="4"/>
         </w:numPr>
       </w:pPr>
-      <w:bookmarkStart w:id="3" w:name="_Toc8584170"/>
+      <w:bookmarkStart w:id="3" w:name="_Toc36034220"/>
       <w:r>
         <w:lastRenderedPageBreak/>
         <w:t>Introduction</w:t>
@@ -1074,7 +1087,7 @@
       <w:pPr>
         <w:pStyle w:val="Heading1"/>
       </w:pPr>
-      <w:bookmarkStart w:id="4" w:name="_Toc8584171"/>
+      <w:bookmarkStart w:id="4" w:name="_Toc36034221"/>
       <w:r>
         <w:lastRenderedPageBreak/>
         <w:t>Locality and Resources</w:t>
@@ -1088,7 +1101,7 @@
       <w:pPr>
         <w:pStyle w:val="Heading2"/>
       </w:pPr>
-      <w:bookmarkStart w:id="5" w:name="_Toc8584172"/>
+      <w:bookmarkStart w:id="5" w:name="_Toc36034222"/>
       <w:r>
         <w:t>words</w:t>
       </w:r>
@@ -1101,7 +1114,7 @@
       <w:pPr>
         <w:pStyle w:val="Heading3"/>
       </w:pPr>
-      <w:bookmarkStart w:id="6" w:name="_Toc8584173"/>
+      <w:bookmarkStart w:id="6" w:name="_Toc36034223"/>
       <w:r>
         <w:t>words</w:t>
       </w:r>
@@ -1114,7 +1127,7 @@
       <w:pPr>
         <w:pStyle w:val="Heading1"/>
       </w:pPr>
-      <w:bookmarkStart w:id="7" w:name="_Toc8584174"/>
+      <w:bookmarkStart w:id="7" w:name="_Toc36034224"/>
       <w:r>
         <w:lastRenderedPageBreak/>
         <w:t>Water purification</w:t>
@@ -1138,7 +1151,7 @@
       <w:pPr>
         <w:pStyle w:val="Heading1"/>
       </w:pPr>
-      <w:bookmarkStart w:id="8" w:name="_Toc8584175"/>
+      <w:bookmarkStart w:id="8" w:name="_Toc36034225"/>
       <w:r>
         <w:lastRenderedPageBreak/>
         <w:t>References</w:t>
@@ -1151,7 +1164,7 @@
       </w:pPr>
     </w:p>
     <w:sectPr>
-      <w:footerReference w:type="default" r:id="rId14"/>
+      <w:footerReference w:type="default" r:id="rId10"/>
       <w:pgSz w:w="11906" w:h="16838" w:code="9"/>
       <w:pgMar w:top="1418" w:right="1418" w:bottom="1418" w:left="1418" w:header="709" w:footer="709" w:gutter="0"/>
       <w:pgNumType w:start="1"/>
@@ -1163,7 +1176,7 @@
 </file>
 
 <file path=word/endnotes.xml><?xml version="1.0" encoding="utf-8"?>
-<w:endnotes xmlns:wpc="http://schemas.microsoft.com/office/word/2010/wordprocessingCanvas" xmlns:cx="http://schemas.microsoft.com/office/drawing/2014/chartex" xmlns:cx1="http://schemas.microsoft.com/office/drawing/2015/9/8/chartex" xmlns:cx2="http://schemas.microsoft.com/office/drawing/2015/10/21/chartex" xmlns:cx3="http://schemas.microsoft.com/office/drawing/2016/5/9/chartex" xmlns:cx4="http://schemas.microsoft.com/office/drawing/2016/5/10/chartex" xmlns:cx5="http://schemas.microsoft.com/office/drawing/2016/5/11/chartex" xmlns:cx6="http://schemas.microsoft.com/office/drawing/2016/5/12/chartex" xmlns:cx7="http://schemas.microsoft.com/office/drawing/2016/5/13/chartex" xmlns:cx8="http://schemas.microsoft.com/office/drawing/2016/5/14/chartex" xmlns:mc="http://schemas.openxmlformats.org/markup-compatibility/2006" xmlns:aink="http://schemas.microsoft.com/office/drawing/2016/ink" xmlns:am3d="http://schemas.microsoft.com/office/drawing/2017/model3d" xmlns:o="urn:schemas-microsoft-com:office:office" xmlns:r="http://schemas.openxmlformats.org/officeDocument/2006/relationships" xmlns:m="http://schemas.openxmlformats.org/officeDocument/2006/math" xmlns:v="urn:schemas-microsoft-com:vml" xmlns:wp14="http://schemas.microsoft.com/office/word/2010/wordprocessingDrawing" xmlns:wp="http://schemas.openxmlformats.org/drawingml/2006/wordprocessingDrawing" xmlns:w10="urn:schemas-microsoft-com:office:word" xmlns:w="http://schemas.openxmlformats.org/wordprocessingml/2006/main" xmlns:w14="http://schemas.microsoft.com/office/word/2010/wordml" xmlns:w15="http://schemas.microsoft.com/office/word/2012/wordml" xmlns:w16cid="http://schemas.microsoft.com/office/word/2016/wordml/cid" xmlns:w16se="http://schemas.microsoft.com/office/word/2015/wordml/symex" xmlns:wpg="http://schemas.microsoft.com/office/word/2010/wordprocessingGroup" xmlns:wpi="http://schemas.microsoft.com/office/word/2010/wordprocessingInk" xmlns:wne="http://schemas.microsoft.com/office/word/2006/wordml" xmlns:wps="http://schemas.microsoft.com/office/word/2010/wordprocessingShape" mc:Ignorable="w14 w15 w16se w16cid wp14">
+<w:endnotes xmlns:wpc="http://schemas.microsoft.com/office/word/2010/wordprocessingCanvas" xmlns:cx="http://schemas.microsoft.com/office/drawing/2014/chartex" xmlns:cx1="http://schemas.microsoft.com/office/drawing/2015/9/8/chartex" xmlns:cx2="http://schemas.microsoft.com/office/drawing/2015/10/21/chartex" xmlns:cx3="http://schemas.microsoft.com/office/drawing/2016/5/9/chartex" xmlns:cx4="http://schemas.microsoft.com/office/drawing/2016/5/10/chartex" xmlns:cx5="http://schemas.microsoft.com/office/drawing/2016/5/11/chartex" xmlns:cx6="http://schemas.microsoft.com/office/drawing/2016/5/12/chartex" xmlns:cx7="http://schemas.microsoft.com/office/drawing/2016/5/13/chartex" xmlns:cx8="http://schemas.microsoft.com/office/drawing/2016/5/14/chartex" xmlns:mc="http://schemas.openxmlformats.org/markup-compatibility/2006" xmlns:aink="http://schemas.microsoft.com/office/drawing/2016/ink" xmlns:am3d="http://schemas.microsoft.com/office/drawing/2017/model3d" xmlns:o="urn:schemas-microsoft-com:office:office" xmlns:r="http://schemas.openxmlformats.org/officeDocument/2006/relationships" xmlns:m="http://schemas.openxmlformats.org/officeDocument/2006/math" xmlns:v="urn:schemas-microsoft-com:vml" xmlns:wp14="http://schemas.microsoft.com/office/word/2010/wordprocessingDrawing" xmlns:wp="http://schemas.openxmlformats.org/drawingml/2006/wordprocessingDrawing" xmlns:w10="urn:schemas-microsoft-com:office:word" xmlns:w="http://schemas.openxmlformats.org/wordprocessingml/2006/main" xmlns:w14="http://schemas.microsoft.com/office/word/2010/wordml" xmlns:w15="http://schemas.microsoft.com/office/word/2012/wordml" xmlns:w16cex="http://schemas.microsoft.com/office/word/2018/wordml/cex" xmlns:w16cid="http://schemas.microsoft.com/office/word/2016/wordml/cid" xmlns:w16="http://schemas.microsoft.com/office/word/2018/wordml" xmlns:w16se="http://schemas.microsoft.com/office/word/2015/wordml/symex" xmlns:wpg="http://schemas.microsoft.com/office/word/2010/wordprocessingGroup" xmlns:wpi="http://schemas.microsoft.com/office/word/2010/wordprocessingInk" xmlns:wne="http://schemas.microsoft.com/office/word/2006/wordml" xmlns:wps="http://schemas.microsoft.com/office/word/2010/wordprocessingShape" mc:Ignorable="w14 w15 w16se w16cid w16 w16cex wp14">
   <w:endnote w:type="separator" w:id="-1">
     <w:p>
       <w:r>
@@ -1182,17 +1195,113 @@
 </file>
 
 <file path=word/footer1.xml><?xml version="1.0" encoding="utf-8"?>
-<w:ftr xmlns:wpc="http://schemas.microsoft.com/office/word/2010/wordprocessingCanvas" xmlns:cx="http://schemas.microsoft.com/office/drawing/2014/chartex" xmlns:cx1="http://schemas.microsoft.com/office/drawing/2015/9/8/chartex" xmlns:cx2="http://schemas.microsoft.com/office/drawing/2015/10/21/chartex" xmlns:cx3="http://schemas.microsoft.com/office/drawing/2016/5/9/chartex" xmlns:cx4="http://schemas.microsoft.com/office/drawing/2016/5/10/chartex" xmlns:cx5="http://schemas.microsoft.com/office/drawing/2016/5/11/chartex" xmlns:cx6="http://schemas.microsoft.com/office/drawing/2016/5/12/chartex" xmlns:cx7="http://schemas.microsoft.com/office/drawing/2016/5/13/chartex" xmlns:cx8="http://schemas.microsoft.com/office/drawing/2016/5/14/chartex" xmlns:mc="http://schemas.openxmlformats.org/markup-compatibility/2006" xmlns:aink="http://schemas.microsoft.com/office/drawing/2016/ink" xmlns:am3d="http://schemas.microsoft.com/office/drawing/2017/model3d" xmlns:o="urn:schemas-microsoft-com:office:office" xmlns:r="http://schemas.openxmlformats.org/officeDocument/2006/relationships" xmlns:m="http://schemas.openxmlformats.org/officeDocument/2006/math" xmlns:v="urn:schemas-microsoft-com:vml" xmlns:wp14="http://schemas.microsoft.com/office/word/2010/wordprocessingDrawing" xmlns:wp="http://schemas.openxmlformats.org/drawingml/2006/wordprocessingDrawing" xmlns:w10="urn:schemas-microsoft-com:office:word" xmlns:w="http://schemas.openxmlformats.org/wordprocessingml/2006/main" xmlns:w14="http://schemas.microsoft.com/office/word/2010/wordml" xmlns:w15="http://schemas.microsoft.com/office/word/2012/wordml" xmlns:w16cid="http://schemas.microsoft.com/office/word/2016/wordml/cid" xmlns:w16se="http://schemas.microsoft.com/office/word/2015/wordml/symex" xmlns:wpg="http://schemas.microsoft.com/office/word/2010/wordprocessingGroup" xmlns:wpi="http://schemas.microsoft.com/office/word/2010/wordprocessingInk" xmlns:wne="http://schemas.microsoft.com/office/word/2006/wordml" xmlns:wps="http://schemas.microsoft.com/office/word/2010/wordprocessingShape" mc:Ignorable="w14 w15 w16se w16cid wp14">
+<w:ftr xmlns:wpc="http://schemas.microsoft.com/office/word/2010/wordprocessingCanvas" xmlns:cx="http://schemas.microsoft.com/office/drawing/2014/chartex" xmlns:cx1="http://schemas.microsoft.com/office/drawing/2015/9/8/chartex" xmlns:cx2="http://schemas.microsoft.com/office/drawing/2015/10/21/chartex" xmlns:cx3="http://schemas.microsoft.com/office/drawing/2016/5/9/chartex" xmlns:cx4="http://schemas.microsoft.com/office/drawing/2016/5/10/chartex" xmlns:cx5="http://schemas.microsoft.com/office/drawing/2016/5/11/chartex" xmlns:cx6="http://schemas.microsoft.com/office/drawing/2016/5/12/chartex" xmlns:cx7="http://schemas.microsoft.com/office/drawing/2016/5/13/chartex" xmlns:cx8="http://schemas.microsoft.com/office/drawing/2016/5/14/chartex" xmlns:mc="http://schemas.openxmlformats.org/markup-compatibility/2006" xmlns:aink="http://schemas.microsoft.com/office/drawing/2016/ink" xmlns:am3d="http://schemas.microsoft.com/office/drawing/2017/model3d" xmlns:o="urn:schemas-microsoft-com:office:office" xmlns:r="http://schemas.openxmlformats.org/officeDocument/2006/relationships" xmlns:m="http://schemas.openxmlformats.org/officeDocument/2006/math" xmlns:v="urn:schemas-microsoft-com:vml" xmlns:wp14="http://schemas.microsoft.com/office/word/2010/wordprocessingDrawing" xmlns:wp="http://schemas.openxmlformats.org/drawingml/2006/wordprocessingDrawing" xmlns:w10="urn:schemas-microsoft-com:office:word" xmlns:w="http://schemas.openxmlformats.org/wordprocessingml/2006/main" xmlns:w14="http://schemas.microsoft.com/office/word/2010/wordml" xmlns:w15="http://schemas.microsoft.com/office/word/2012/wordml" xmlns:w16cex="http://schemas.microsoft.com/office/word/2018/wordml/cex" xmlns:w16cid="http://schemas.microsoft.com/office/word/2016/wordml/cid" xmlns:w16="http://schemas.microsoft.com/office/word/2018/wordml" xmlns:w16se="http://schemas.microsoft.com/office/word/2015/wordml/symex" xmlns:wpg="http://schemas.microsoft.com/office/word/2010/wordprocessingGroup" xmlns:wpi="http://schemas.microsoft.com/office/word/2010/wordprocessingInk" xmlns:wne="http://schemas.microsoft.com/office/word/2006/wordml" xmlns:wps="http://schemas.microsoft.com/office/word/2010/wordprocessingShape" mc:Ignorable="w14 w15 w16se w16cid w16 w16cex wp14">
   <w:p>
     <w:pPr>
       <w:pStyle w:val="Footer"/>
     </w:pPr>
+    <w:r>
+      <w:fldChar w:fldCharType="begin"/>
+    </w:r>
+    <w:r>
+      <w:instrText xml:space="preserve"> STYLEREF  "Input - Author"  \* MERGEFORMAT </w:instrText>
+    </w:r>
+    <w:r>
+      <w:fldChar w:fldCharType="separate"/>
+    </w:r>
+    <w:r>
+      <w:rPr>
+        <w:noProof/>
+      </w:rPr>
+      <w:t>First Last</w:t>
+    </w:r>
+    <w:r>
+      <w:rPr>
+        <w:noProof/>
+      </w:rPr>
+      <w:fldChar w:fldCharType="end"/>
+    </w:r>
+    <w:r>
+      <w:t xml:space="preserve"> – </w:t>
+    </w:r>
+    <w:r>
+      <w:fldChar w:fldCharType="begin"/>
+    </w:r>
+    <w:r>
+      <w:instrText xml:space="preserve"> STYLEREF  "Input - Stu Code"  \* MERGEFORMAT </w:instrText>
+    </w:r>
+    <w:r>
+      <w:fldChar w:fldCharType="separate"/>
+    </w:r>
+    <w:r>
+      <w:rPr>
+        <w:noProof/>
+      </w:rPr>
+      <w:t>9999999</w:t>
+    </w:r>
+    <w:r>
+      <w:rPr>
+        <w:noProof/>
+      </w:rPr>
+      <w:fldChar w:fldCharType="end"/>
+    </w:r>
+    <w:r>
+      <w:ptab w:relativeTo="margin" w:alignment="right" w:leader="none"/>
+    </w:r>
+    <w:r>
+      <w:t xml:space="preserve">  Page</w:t>
+    </w:r>
+    <w:r>
+      <w:t xml:space="preserve"> </w:t>
+    </w:r>
+    <w:r>
+      <w:fldChar w:fldCharType="begin"/>
+    </w:r>
+    <w:r>
+      <w:instrText xml:space="preserve"> PAGE    \* MERGEFORMAT </w:instrText>
+    </w:r>
+    <w:r>
+      <w:fldChar w:fldCharType="separate"/>
+    </w:r>
+    <w:r>
+      <w:rPr>
+        <w:noProof/>
+      </w:rPr>
+      <w:t>i</w:t>
+    </w:r>
+    <w:r>
+      <w:fldChar w:fldCharType="end"/>
+    </w:r>
+    <w:r>
+      <w:t xml:space="preserve"> of </w:t>
+    </w:r>
+    <w:r>
+      <w:fldChar w:fldCharType="begin"/>
+    </w:r>
+    <w:r>
+      <w:instrText xml:space="preserve"> SECTIONPAGES  \* roman  \* MERGEFORMAT </w:instrText>
+    </w:r>
+    <w:r>
+      <w:fldChar w:fldCharType="separate"/>
+    </w:r>
+    <w:r>
+      <w:rPr>
+        <w:noProof/>
+      </w:rPr>
+      <w:t>iv</w:t>
+    </w:r>
+    <w:r>
+      <w:rPr>
+        <w:noProof/>
+      </w:rPr>
+      <w:fldChar w:fldCharType="end"/>
+    </w:r>
   </w:p>
 </w:ftr>
 </file>
 
 <file path=word/footer2.xml><?xml version="1.0" encoding="utf-8"?>
-<w:ftr xmlns:wpc="http://schemas.microsoft.com/office/word/2010/wordprocessingCanvas" xmlns:cx="http://schemas.microsoft.com/office/drawing/2014/chartex" xmlns:cx1="http://schemas.microsoft.com/office/drawing/2015/9/8/chartex" xmlns:cx2="http://schemas.microsoft.com/office/drawing/2015/10/21/chartex" xmlns:cx3="http://schemas.microsoft.com/office/drawing/2016/5/9/chartex" xmlns:cx4="http://schemas.microsoft.com/office/drawing/2016/5/10/chartex" xmlns:cx5="http://schemas.microsoft.com/office/drawing/2016/5/11/chartex" xmlns:cx6="http://schemas.microsoft.com/office/drawing/2016/5/12/chartex" xmlns:cx7="http://schemas.microsoft.com/office/drawing/2016/5/13/chartex" xmlns:cx8="http://schemas.microsoft.com/office/drawing/2016/5/14/chartex" xmlns:mc="http://schemas.openxmlformats.org/markup-compatibility/2006" xmlns:aink="http://schemas.microsoft.com/office/drawing/2016/ink" xmlns:am3d="http://schemas.microsoft.com/office/drawing/2017/model3d" xmlns:o="urn:schemas-microsoft-com:office:office" xmlns:r="http://schemas.openxmlformats.org/officeDocument/2006/relationships" xmlns:m="http://schemas.openxmlformats.org/officeDocument/2006/math" xmlns:v="urn:schemas-microsoft-com:vml" xmlns:wp14="http://schemas.microsoft.com/office/word/2010/wordprocessingDrawing" xmlns:wp="http://schemas.openxmlformats.org/drawingml/2006/wordprocessingDrawing" xmlns:w10="urn:schemas-microsoft-com:office:word" xmlns:w="http://schemas.openxmlformats.org/wordprocessingml/2006/main" xmlns:w14="http://schemas.microsoft.com/office/word/2010/wordml" xmlns:w15="http://schemas.microsoft.com/office/word/2012/wordml" xmlns:w16cid="http://schemas.microsoft.com/office/word/2016/wordml/cid" xmlns:w16se="http://schemas.microsoft.com/office/word/2015/wordml/symex" xmlns:wpg="http://schemas.microsoft.com/office/word/2010/wordprocessingGroup" xmlns:wpi="http://schemas.microsoft.com/office/word/2010/wordprocessingInk" xmlns:wne="http://schemas.microsoft.com/office/word/2006/wordml" xmlns:wps="http://schemas.microsoft.com/office/word/2010/wordprocessingShape" mc:Ignorable="w14 w15 w16se w16cid wp14">
+<w:ftr xmlns:wpc="http://schemas.microsoft.com/office/word/2010/wordprocessingCanvas" xmlns:cx="http://schemas.microsoft.com/office/drawing/2014/chartex" xmlns:cx1="http://schemas.microsoft.com/office/drawing/2015/9/8/chartex" xmlns:cx2="http://schemas.microsoft.com/office/drawing/2015/10/21/chartex" xmlns:cx3="http://schemas.microsoft.com/office/drawing/2016/5/9/chartex" xmlns:cx4="http://schemas.microsoft.com/office/drawing/2016/5/10/chartex" xmlns:cx5="http://schemas.microsoft.com/office/drawing/2016/5/11/chartex" xmlns:cx6="http://schemas.microsoft.com/office/drawing/2016/5/12/chartex" xmlns:cx7="http://schemas.microsoft.com/office/drawing/2016/5/13/chartex" xmlns:cx8="http://schemas.microsoft.com/office/drawing/2016/5/14/chartex" xmlns:mc="http://schemas.openxmlformats.org/markup-compatibility/2006" xmlns:aink="http://schemas.microsoft.com/office/drawing/2016/ink" xmlns:am3d="http://schemas.microsoft.com/office/drawing/2017/model3d" xmlns:o="urn:schemas-microsoft-com:office:office" xmlns:r="http://schemas.openxmlformats.org/officeDocument/2006/relationships" xmlns:m="http://schemas.openxmlformats.org/officeDocument/2006/math" xmlns:v="urn:schemas-microsoft-com:vml" xmlns:wp14="http://schemas.microsoft.com/office/word/2010/wordprocessingDrawing" xmlns:wp="http://schemas.openxmlformats.org/drawingml/2006/wordprocessingDrawing" xmlns:w10="urn:schemas-microsoft-com:office:word" xmlns:w="http://schemas.openxmlformats.org/wordprocessingml/2006/main" xmlns:w14="http://schemas.microsoft.com/office/word/2010/wordml" xmlns:w15="http://schemas.microsoft.com/office/word/2012/wordml" xmlns:w16cex="http://schemas.microsoft.com/office/word/2018/wordml/cex" xmlns:w16cid="http://schemas.microsoft.com/office/word/2016/wordml/cid" xmlns:w16="http://schemas.microsoft.com/office/word/2018/wordml" xmlns:w16se="http://schemas.microsoft.com/office/word/2015/wordml/symex" xmlns:wpg="http://schemas.microsoft.com/office/word/2010/wordprocessingGroup" xmlns:wpi="http://schemas.microsoft.com/office/word/2010/wordprocessingInk" xmlns:wne="http://schemas.microsoft.com/office/word/2006/wordml" xmlns:wps="http://schemas.microsoft.com/office/word/2010/wordprocessingShape" mc:Ignorable="w14 w15 w16se w16cid w16 w16cex wp14">
   <w:p>
     <w:pPr>
       <w:pStyle w:val="Footer"/>
@@ -1226,7 +1335,7 @@
       <w:fldChar w:fldCharType="begin"/>
     </w:r>
     <w:r>
-      <w:instrText xml:space="preserve"> PAGE  \* roman  \* MERGEFORMAT </w:instrText>
+      <w:instrText xml:space="preserve"> PAGE    \* MERGEFORMAT </w:instrText>
     </w:r>
     <w:r>
       <w:fldChar w:fldCharType="separate"/>
@@ -1236,112 +1345,6 @@
         <w:noProof/>
       </w:rPr>
       <w:t>i</w:t>
-    </w:r>
-    <w:r>
-      <w:fldChar w:fldCharType="end"/>
-    </w:r>
-    <w:r>
-      <w:t xml:space="preserve"> </w:t>
-    </w:r>
-    <w:r>
-      <w:t xml:space="preserve">of </w:t>
-    </w:r>
-    <w:fldSimple w:instr=" SECTIONPAGES  \* roman  \* MERGEFORMAT ">
-      <w:r>
-        <w:rPr>
-          <w:noProof/>
-        </w:rPr>
-        <w:t>iv</w:t>
-      </w:r>
-    </w:fldSimple>
-  </w:p>
-</w:ftr>
-</file>
-
-<file path=word/footer3.xml><?xml version="1.0" encoding="utf-8"?>
-<w:ftr xmlns:wpc="http://schemas.microsoft.com/office/word/2010/wordprocessingCanvas" xmlns:cx="http://schemas.microsoft.com/office/drawing/2014/chartex" xmlns:cx1="http://schemas.microsoft.com/office/drawing/2015/9/8/chartex" xmlns:cx2="http://schemas.microsoft.com/office/drawing/2015/10/21/chartex" xmlns:cx3="http://schemas.microsoft.com/office/drawing/2016/5/9/chartex" xmlns:cx4="http://schemas.microsoft.com/office/drawing/2016/5/10/chartex" xmlns:cx5="http://schemas.microsoft.com/office/drawing/2016/5/11/chartex" xmlns:cx6="http://schemas.microsoft.com/office/drawing/2016/5/12/chartex" xmlns:cx7="http://schemas.microsoft.com/office/drawing/2016/5/13/chartex" xmlns:cx8="http://schemas.microsoft.com/office/drawing/2016/5/14/chartex" xmlns:mc="http://schemas.openxmlformats.org/markup-compatibility/2006" xmlns:aink="http://schemas.microsoft.com/office/drawing/2016/ink" xmlns:am3d="http://schemas.microsoft.com/office/drawing/2017/model3d" xmlns:o="urn:schemas-microsoft-com:office:office" xmlns:r="http://schemas.openxmlformats.org/officeDocument/2006/relationships" xmlns:m="http://schemas.openxmlformats.org/officeDocument/2006/math" xmlns:v="urn:schemas-microsoft-com:vml" xmlns:wp14="http://schemas.microsoft.com/office/word/2010/wordprocessingDrawing" xmlns:wp="http://schemas.openxmlformats.org/drawingml/2006/wordprocessingDrawing" xmlns:w10="urn:schemas-microsoft-com:office:word" xmlns:w="http://schemas.openxmlformats.org/wordprocessingml/2006/main" xmlns:w14="http://schemas.microsoft.com/office/word/2010/wordml" xmlns:w15="http://schemas.microsoft.com/office/word/2012/wordml" xmlns:w16cid="http://schemas.microsoft.com/office/word/2016/wordml/cid" xmlns:w16se="http://schemas.microsoft.com/office/word/2015/wordml/symex" xmlns:wpg="http://schemas.microsoft.com/office/word/2010/wordprocessingGroup" xmlns:wpi="http://schemas.microsoft.com/office/word/2010/wordprocessingInk" xmlns:wne="http://schemas.microsoft.com/office/word/2006/wordml" xmlns:wps="http://schemas.microsoft.com/office/word/2010/wordprocessingShape" mc:Ignorable="w14 w15 w16se w16cid wp14">
-  <w:p>
-    <w:pPr>
-      <w:pStyle w:val="Footer"/>
-    </w:pPr>
-  </w:p>
-</w:ftr>
-</file>
-
-<file path=word/footer4.xml><?xml version="1.0" encoding="utf-8"?>
-<w:ftr xmlns:wpc="http://schemas.microsoft.com/office/word/2010/wordprocessingCanvas" xmlns:cx="http://schemas.microsoft.com/office/drawing/2014/chartex" xmlns:cx1="http://schemas.microsoft.com/office/drawing/2015/9/8/chartex" xmlns:cx2="http://schemas.microsoft.com/office/drawing/2015/10/21/chartex" xmlns:cx3="http://schemas.microsoft.com/office/drawing/2016/5/9/chartex" xmlns:cx4="http://schemas.microsoft.com/office/drawing/2016/5/10/chartex" xmlns:cx5="http://schemas.microsoft.com/office/drawing/2016/5/11/chartex" xmlns:cx6="http://schemas.microsoft.com/office/drawing/2016/5/12/chartex" xmlns:cx7="http://schemas.microsoft.com/office/drawing/2016/5/13/chartex" xmlns:cx8="http://schemas.microsoft.com/office/drawing/2016/5/14/chartex" xmlns:mc="http://schemas.openxmlformats.org/markup-compatibility/2006" xmlns:aink="http://schemas.microsoft.com/office/drawing/2016/ink" xmlns:am3d="http://schemas.microsoft.com/office/drawing/2017/model3d" xmlns:o="urn:schemas-microsoft-com:office:office" xmlns:r="http://schemas.openxmlformats.org/officeDocument/2006/relationships" xmlns:m="http://schemas.openxmlformats.org/officeDocument/2006/math" xmlns:v="urn:schemas-microsoft-com:vml" xmlns:wp14="http://schemas.microsoft.com/office/word/2010/wordprocessingDrawing" xmlns:wp="http://schemas.openxmlformats.org/drawingml/2006/wordprocessingDrawing" xmlns:w10="urn:schemas-microsoft-com:office:word" xmlns:w="http://schemas.openxmlformats.org/wordprocessingml/2006/main" xmlns:w14="http://schemas.microsoft.com/office/word/2010/wordml" xmlns:w15="http://schemas.microsoft.com/office/word/2012/wordml" xmlns:w16cid="http://schemas.microsoft.com/office/word/2016/wordml/cid" xmlns:w16se="http://schemas.microsoft.com/office/word/2015/wordml/symex" xmlns:wpg="http://schemas.microsoft.com/office/word/2010/wordprocessingGroup" xmlns:wpi="http://schemas.microsoft.com/office/word/2010/wordprocessingInk" xmlns:wne="http://schemas.microsoft.com/office/word/2006/wordml" xmlns:wps="http://schemas.microsoft.com/office/word/2010/wordprocessingShape" mc:Ignorable="w14 w15 w16se w16cid wp14">
-  <w:p>
-    <w:pPr>
-      <w:pStyle w:val="Footer"/>
-    </w:pPr>
-    <w:r>
-      <w:fldChar w:fldCharType="begin"/>
-    </w:r>
-    <w:r>
-      <w:instrText xml:space="preserve"> STYLEREF  "Input - Author"  \* MERGEFORMAT </w:instrText>
-    </w:r>
-    <w:r>
-      <w:fldChar w:fldCharType="separate"/>
-    </w:r>
-    <w:r>
-      <w:rPr>
-        <w:noProof/>
-      </w:rPr>
-      <w:t>First Last</w:t>
-    </w:r>
-    <w:r>
-      <w:rPr>
-        <w:noProof/>
-      </w:rPr>
-      <w:fldChar w:fldCharType="end"/>
-    </w:r>
-    <w:r>
-      <w:t xml:space="preserve"> – </w:t>
-    </w:r>
-    <w:r>
-      <w:fldChar w:fldCharType="begin"/>
-    </w:r>
-    <w:r>
-      <w:instrText xml:space="preserve"> STYLEREF  "Input - Stu Code"  \* MERGEFORMAT </w:instrText>
-    </w:r>
-    <w:r>
-      <w:fldChar w:fldCharType="separate"/>
-    </w:r>
-    <w:r>
-      <w:rPr>
-        <w:noProof/>
-      </w:rPr>
-      <w:t>9999999</w:t>
-    </w:r>
-    <w:r>
-      <w:rPr>
-        <w:noProof/>
-      </w:rPr>
-      <w:fldChar w:fldCharType="end"/>
-    </w:r>
-    <w:r>
-      <w:ptab w:relativeTo="margin" w:alignment="right" w:leader="none"/>
-    </w:r>
-    <w:r>
-      <w:t xml:space="preserve">  </w:t>
-    </w:r>
-    <w:r>
-      <w:t xml:space="preserve">Page </w:t>
-    </w:r>
-    <w:r>
-      <w:fldChar w:fldCharType="begin"/>
-    </w:r>
-    <w:r>
-      <w:instrText xml:space="preserve"> PAGE  \* Arabic  \* MERGEFORMAT </w:instrText>
-    </w:r>
-    <w:r>
-      <w:fldChar w:fldCharType="separate"/>
-    </w:r>
-    <w:r>
-      <w:rPr>
-        <w:noProof/>
-      </w:rPr>
-      <w:t>1</w:t>
     </w:r>
     <w:r>
       <w:fldChar w:fldCharType="end"/>
@@ -1362,7 +1365,7 @@
 </file>
 
 <file path=word/footnotes.xml><?xml version="1.0" encoding="utf-8"?>
-<w:footnotes xmlns:wpc="http://schemas.microsoft.com/office/word/2010/wordprocessingCanvas" xmlns:cx="http://schemas.microsoft.com/office/drawing/2014/chartex" xmlns:cx1="http://schemas.microsoft.com/office/drawing/2015/9/8/chartex" xmlns:cx2="http://schemas.microsoft.com/office/drawing/2015/10/21/chartex" xmlns:cx3="http://schemas.microsoft.com/office/drawing/2016/5/9/chartex" xmlns:cx4="http://schemas.microsoft.com/office/drawing/2016/5/10/chartex" xmlns:cx5="http://schemas.microsoft.com/office/drawing/2016/5/11/chartex" xmlns:cx6="http://schemas.microsoft.com/office/drawing/2016/5/12/chartex" xmlns:cx7="http://schemas.microsoft.com/office/drawing/2016/5/13/chartex" xmlns:cx8="http://schemas.microsoft.com/office/drawing/2016/5/14/chartex" xmlns:mc="http://schemas.openxmlformats.org/markup-compatibility/2006" xmlns:aink="http://schemas.microsoft.com/office/drawing/2016/ink" xmlns:am3d="http://schemas.microsoft.com/office/drawing/2017/model3d" xmlns:o="urn:schemas-microsoft-com:office:office" xmlns:r="http://schemas.openxmlformats.org/officeDocument/2006/relationships" xmlns:m="http://schemas.openxmlformats.org/officeDocument/2006/math" xmlns:v="urn:schemas-microsoft-com:vml" xmlns:wp14="http://schemas.microsoft.com/office/word/2010/wordprocessingDrawing" xmlns:wp="http://schemas.openxmlformats.org/drawingml/2006/wordprocessingDrawing" xmlns:w10="urn:schemas-microsoft-com:office:word" xmlns:w="http://schemas.openxmlformats.org/wordprocessingml/2006/main" xmlns:w14="http://schemas.microsoft.com/office/word/2010/wordml" xmlns:w15="http://schemas.microsoft.com/office/word/2012/wordml" xmlns:w16cid="http://schemas.microsoft.com/office/word/2016/wordml/cid" xmlns:w16se="http://schemas.microsoft.com/office/word/2015/wordml/symex" xmlns:wpg="http://schemas.microsoft.com/office/word/2010/wordprocessingGroup" xmlns:wpi="http://schemas.microsoft.com/office/word/2010/wordprocessingInk" xmlns:wne="http://schemas.microsoft.com/office/word/2006/wordml" xmlns:wps="http://schemas.microsoft.com/office/word/2010/wordprocessingShape" mc:Ignorable="w14 w15 w16se w16cid wp14">
+<w:footnotes xmlns:wpc="http://schemas.microsoft.com/office/word/2010/wordprocessingCanvas" xmlns:cx="http://schemas.microsoft.com/office/drawing/2014/chartex" xmlns:cx1="http://schemas.microsoft.com/office/drawing/2015/9/8/chartex" xmlns:cx2="http://schemas.microsoft.com/office/drawing/2015/10/21/chartex" xmlns:cx3="http://schemas.microsoft.com/office/drawing/2016/5/9/chartex" xmlns:cx4="http://schemas.microsoft.com/office/drawing/2016/5/10/chartex" xmlns:cx5="http://schemas.microsoft.com/office/drawing/2016/5/11/chartex" xmlns:cx6="http://schemas.microsoft.com/office/drawing/2016/5/12/chartex" xmlns:cx7="http://schemas.microsoft.com/office/drawing/2016/5/13/chartex" xmlns:cx8="http://schemas.microsoft.com/office/drawing/2016/5/14/chartex" xmlns:mc="http://schemas.openxmlformats.org/markup-compatibility/2006" xmlns:aink="http://schemas.microsoft.com/office/drawing/2016/ink" xmlns:am3d="http://schemas.microsoft.com/office/drawing/2017/model3d" xmlns:o="urn:schemas-microsoft-com:office:office" xmlns:r="http://schemas.openxmlformats.org/officeDocument/2006/relationships" xmlns:m="http://schemas.openxmlformats.org/officeDocument/2006/math" xmlns:v="urn:schemas-microsoft-com:vml" xmlns:wp14="http://schemas.microsoft.com/office/word/2010/wordprocessingDrawing" xmlns:wp="http://schemas.openxmlformats.org/drawingml/2006/wordprocessingDrawing" xmlns:w10="urn:schemas-microsoft-com:office:word" xmlns:w="http://schemas.openxmlformats.org/wordprocessingml/2006/main" xmlns:w14="http://schemas.microsoft.com/office/word/2010/wordml" xmlns:w15="http://schemas.microsoft.com/office/word/2012/wordml" xmlns:w16cex="http://schemas.microsoft.com/office/word/2018/wordml/cex" xmlns:w16cid="http://schemas.microsoft.com/office/word/2016/wordml/cid" xmlns:w16="http://schemas.microsoft.com/office/word/2018/wordml" xmlns:w16se="http://schemas.microsoft.com/office/word/2015/wordml/symex" xmlns:wpg="http://schemas.microsoft.com/office/word/2010/wordprocessingGroup" xmlns:wpi="http://schemas.microsoft.com/office/word/2010/wordprocessingInk" xmlns:wne="http://schemas.microsoft.com/office/word/2006/wordml" xmlns:wps="http://schemas.microsoft.com/office/word/2010/wordprocessingShape" mc:Ignorable="w14 w15 w16se w16cid w16 w16cex wp14">
   <w:footnote w:type="separator" w:id="-1">
     <w:p>
       <w:r>
@@ -1381,34 +1384,16 @@
 </file>
 
 <file path=word/header1.xml><?xml version="1.0" encoding="utf-8"?>
-<w:hdr xmlns:wpc="http://schemas.microsoft.com/office/word/2010/wordprocessingCanvas" xmlns:cx="http://schemas.microsoft.com/office/drawing/2014/chartex" xmlns:cx1="http://schemas.microsoft.com/office/drawing/2015/9/8/chartex" xmlns:cx2="http://schemas.microsoft.com/office/drawing/2015/10/21/chartex" xmlns:cx3="http://schemas.microsoft.com/office/drawing/2016/5/9/chartex" xmlns:cx4="http://schemas.microsoft.com/office/drawing/2016/5/10/chartex" xmlns:cx5="http://schemas.microsoft.com/office/drawing/2016/5/11/chartex" xmlns:cx6="http://schemas.microsoft.com/office/drawing/2016/5/12/chartex" xmlns:cx7="http://schemas.microsoft.com/office/drawing/2016/5/13/chartex" xmlns:cx8="http://schemas.microsoft.com/office/drawing/2016/5/14/chartex" xmlns:mc="http://schemas.openxmlformats.org/markup-compatibility/2006" xmlns:aink="http://schemas.microsoft.com/office/drawing/2016/ink" xmlns:am3d="http://schemas.microsoft.com/office/drawing/2017/model3d" xmlns:o="urn:schemas-microsoft-com:office:office" xmlns:r="http://schemas.openxmlformats.org/officeDocument/2006/relationships" xmlns:m="http://schemas.openxmlformats.org/officeDocument/2006/math" xmlns:v="urn:schemas-microsoft-com:vml" xmlns:wp14="http://schemas.microsoft.com/office/word/2010/wordprocessingDrawing" xmlns:wp="http://schemas.openxmlformats.org/drawingml/2006/wordprocessingDrawing" xmlns:w10="urn:schemas-microsoft-com:office:word" xmlns:w="http://schemas.openxmlformats.org/wordprocessingml/2006/main" xmlns:w14="http://schemas.microsoft.com/office/word/2010/wordml" xmlns:w15="http://schemas.microsoft.com/office/word/2012/wordml" xmlns:w16cid="http://schemas.microsoft.com/office/word/2016/wordml/cid" xmlns:w16se="http://schemas.microsoft.com/office/word/2015/wordml/symex" xmlns:wpg="http://schemas.microsoft.com/office/word/2010/wordprocessingGroup" xmlns:wpi="http://schemas.microsoft.com/office/word/2010/wordprocessingInk" xmlns:wne="http://schemas.microsoft.com/office/word/2006/wordml" xmlns:wps="http://schemas.microsoft.com/office/word/2010/wordprocessingShape" mc:Ignorable="w14 w15 w16se w16cid wp14">
-  <w:p>
-    <w:pPr>
-      <w:pStyle w:val="Header"/>
-    </w:pPr>
-  </w:p>
-</w:hdr>
-</file>
-
-<file path=word/header2.xml><?xml version="1.0" encoding="utf-8"?>
-<w:hdr xmlns:wpc="http://schemas.microsoft.com/office/word/2010/wordprocessingCanvas" xmlns:cx="http://schemas.microsoft.com/office/drawing/2014/chartex" xmlns:cx1="http://schemas.microsoft.com/office/drawing/2015/9/8/chartex" xmlns:cx2="http://schemas.microsoft.com/office/drawing/2015/10/21/chartex" xmlns:cx3="http://schemas.microsoft.com/office/drawing/2016/5/9/chartex" xmlns:cx4="http://schemas.microsoft.com/office/drawing/2016/5/10/chartex" xmlns:cx5="http://schemas.microsoft.com/office/drawing/2016/5/11/chartex" xmlns:cx6="http://schemas.microsoft.com/office/drawing/2016/5/12/chartex" xmlns:cx7="http://schemas.microsoft.com/office/drawing/2016/5/13/chartex" xmlns:cx8="http://schemas.microsoft.com/office/drawing/2016/5/14/chartex" xmlns:mc="http://schemas.openxmlformats.org/markup-compatibility/2006" xmlns:aink="http://schemas.microsoft.com/office/drawing/2016/ink" xmlns:am3d="http://schemas.microsoft.com/office/drawing/2017/model3d" xmlns:o="urn:schemas-microsoft-com:office:office" xmlns:r="http://schemas.openxmlformats.org/officeDocument/2006/relationships" xmlns:m="http://schemas.openxmlformats.org/officeDocument/2006/math" xmlns:v="urn:schemas-microsoft-com:vml" xmlns:wp14="http://schemas.microsoft.com/office/word/2010/wordprocessingDrawing" xmlns:wp="http://schemas.openxmlformats.org/drawingml/2006/wordprocessingDrawing" xmlns:w10="urn:schemas-microsoft-com:office:word" xmlns:w="http://schemas.openxmlformats.org/wordprocessingml/2006/main" xmlns:w14="http://schemas.microsoft.com/office/word/2010/wordml" xmlns:w15="http://schemas.microsoft.com/office/word/2012/wordml" xmlns:w16cid="http://schemas.microsoft.com/office/word/2016/wordml/cid" xmlns:w16se="http://schemas.microsoft.com/office/word/2015/wordml/symex" xmlns:wpg="http://schemas.microsoft.com/office/word/2010/wordprocessingGroup" xmlns:wpi="http://schemas.microsoft.com/office/word/2010/wordprocessingInk" xmlns:wne="http://schemas.microsoft.com/office/word/2006/wordml" xmlns:wps="http://schemas.microsoft.com/office/word/2010/wordprocessingShape" mc:Ignorable="w14 w15 w16se w16cid wp14">
+<w:hdr xmlns:wpc="http://schemas.microsoft.com/office/word/2010/wordprocessingCanvas" xmlns:cx="http://schemas.microsoft.com/office/drawing/2014/chartex" xmlns:cx1="http://schemas.microsoft.com/office/drawing/2015/9/8/chartex" xmlns:cx2="http://schemas.microsoft.com/office/drawing/2015/10/21/chartex" xmlns:cx3="http://schemas.microsoft.com/office/drawing/2016/5/9/chartex" xmlns:cx4="http://schemas.microsoft.com/office/drawing/2016/5/10/chartex" xmlns:cx5="http://schemas.microsoft.com/office/drawing/2016/5/11/chartex" xmlns:cx6="http://schemas.microsoft.com/office/drawing/2016/5/12/chartex" xmlns:cx7="http://schemas.microsoft.com/office/drawing/2016/5/13/chartex" xmlns:cx8="http://schemas.microsoft.com/office/drawing/2016/5/14/chartex" xmlns:mc="http://schemas.openxmlformats.org/markup-compatibility/2006" xmlns:aink="http://schemas.microsoft.com/office/drawing/2016/ink" xmlns:am3d="http://schemas.microsoft.com/office/drawing/2017/model3d" xmlns:o="urn:schemas-microsoft-com:office:office" xmlns:r="http://schemas.openxmlformats.org/officeDocument/2006/relationships" xmlns:m="http://schemas.openxmlformats.org/officeDocument/2006/math" xmlns:v="urn:schemas-microsoft-com:vml" xmlns:wp14="http://schemas.microsoft.com/office/word/2010/wordprocessingDrawing" xmlns:wp="http://schemas.openxmlformats.org/drawingml/2006/wordprocessingDrawing" xmlns:w10="urn:schemas-microsoft-com:office:word" xmlns:w="http://schemas.openxmlformats.org/wordprocessingml/2006/main" xmlns:w14="http://schemas.microsoft.com/office/word/2010/wordml" xmlns:w15="http://schemas.microsoft.com/office/word/2012/wordml" xmlns:w16cex="http://schemas.microsoft.com/office/word/2018/wordml/cex" xmlns:w16cid="http://schemas.microsoft.com/office/word/2016/wordml/cid" xmlns:w16="http://schemas.microsoft.com/office/word/2018/wordml" xmlns:w16se="http://schemas.microsoft.com/office/word/2015/wordml/symex" xmlns:wpg="http://schemas.microsoft.com/office/word/2010/wordprocessingGroup" xmlns:wpi="http://schemas.microsoft.com/office/word/2010/wordprocessingInk" xmlns:wne="http://schemas.microsoft.com/office/word/2006/wordml" xmlns:wps="http://schemas.microsoft.com/office/word/2010/wordprocessingShape" mc:Ignorable="w14 w15 w16se w16cid w16 w16cex wp14">
   <w:p>
     <w:pPr>
       <w:pStyle w:val="Footer"/>
     </w:pPr>
-    <w:fldSimple w:instr=" TITLE  \* Caps  \* MERGEFORMAT ">
-      <w:r>
-        <w:t>Example</w:t>
-      </w:r>
-    </w:fldSimple>
-    <w:r>
-      <w:ptab w:relativeTo="margin" w:alignment="right" w:leader="none"/>
-    </w:r>
     <w:r>
       <w:fldChar w:fldCharType="begin"/>
     </w:r>
     <w:r>
-      <w:instrText xml:space="preserve"> STYLEREF  "Input - Sub"  \* MERGEFORMAT </w:instrText>
+      <w:instrText xml:space="preserve"> STYLEREF  Title  \* MERGEFORMAT </w:instrText>
     </w:r>
     <w:r>
       <w:fldChar w:fldCharType="separate"/>
@@ -1417,7 +1402,30 @@
       <w:rPr>
         <w:noProof/>
       </w:rPr>
-      <w:t>Subject - Code</w:t>
+      <w:t>Example</w:t>
+    </w:r>
+    <w:r>
+      <w:fldChar w:fldCharType="end"/>
+    </w:r>
+    <w:r>
+      <w:ptab w:relativeTo="margin" w:alignment="right" w:leader="none"/>
+    </w:r>
+    <w:fldSimple w:instr=" STYLEREF  &quot;Input - Sub&quot;  \* MERGEFORMAT ">
+      <w:r>
+        <w:rPr>
+          <w:noProof/>
+        </w:rPr>
+        <w:t>Subject - Code</w:t>
+      </w:r>
+    </w:fldSimple>
+    <w:r>
+      <w:t xml:space="preserve"> </w:t>
+    </w:r>
+    <w:r>
+      <w:fldChar w:fldCharType="begin"/>
+    </w:r>
+    <w:r>
+      <w:instrText xml:space="preserve"> STYLEREF  "Input - Subject"  \* MERGEFORMAT </w:instrText>
     </w:r>
     <w:r>
       <w:rPr>
@@ -1425,37 +1433,12 @@
       </w:rPr>
       <w:fldChar w:fldCharType="end"/>
     </w:r>
-    <w:r>
-      <w:t xml:space="preserve"> </w:t>
-    </w:r>
-    <w:r>
-      <w:fldChar w:fldCharType="begin"/>
-    </w:r>
-    <w:r>
-      <w:instrText xml:space="preserve"> STYLEREF  "Input - Subject"  \* MERGEFORMAT </w:instrText>
-    </w:r>
-    <w:r>
-      <w:rPr>
-        <w:noProof/>
-      </w:rPr>
-      <w:fldChar w:fldCharType="end"/>
-    </w:r>
-  </w:p>
-</w:hdr>
-</file>
-
-<file path=word/header3.xml><?xml version="1.0" encoding="utf-8"?>
-<w:hdr xmlns:wpc="http://schemas.microsoft.com/office/word/2010/wordprocessingCanvas" xmlns:cx="http://schemas.microsoft.com/office/drawing/2014/chartex" xmlns:cx1="http://schemas.microsoft.com/office/drawing/2015/9/8/chartex" xmlns:cx2="http://schemas.microsoft.com/office/drawing/2015/10/21/chartex" xmlns:cx3="http://schemas.microsoft.com/office/drawing/2016/5/9/chartex" xmlns:cx4="http://schemas.microsoft.com/office/drawing/2016/5/10/chartex" xmlns:cx5="http://schemas.microsoft.com/office/drawing/2016/5/11/chartex" xmlns:cx6="http://schemas.microsoft.com/office/drawing/2016/5/12/chartex" xmlns:cx7="http://schemas.microsoft.com/office/drawing/2016/5/13/chartex" xmlns:cx8="http://schemas.microsoft.com/office/drawing/2016/5/14/chartex" xmlns:mc="http://schemas.openxmlformats.org/markup-compatibility/2006" xmlns:aink="http://schemas.microsoft.com/office/drawing/2016/ink" xmlns:am3d="http://schemas.microsoft.com/office/drawing/2017/model3d" xmlns:o="urn:schemas-microsoft-com:office:office" xmlns:r="http://schemas.openxmlformats.org/officeDocument/2006/relationships" xmlns:m="http://schemas.openxmlformats.org/officeDocument/2006/math" xmlns:v="urn:schemas-microsoft-com:vml" xmlns:wp14="http://schemas.microsoft.com/office/word/2010/wordprocessingDrawing" xmlns:wp="http://schemas.openxmlformats.org/drawingml/2006/wordprocessingDrawing" xmlns:w10="urn:schemas-microsoft-com:office:word" xmlns:w="http://schemas.openxmlformats.org/wordprocessingml/2006/main" xmlns:w14="http://schemas.microsoft.com/office/word/2010/wordml" xmlns:w15="http://schemas.microsoft.com/office/word/2012/wordml" xmlns:w16cid="http://schemas.microsoft.com/office/word/2016/wordml/cid" xmlns:w16se="http://schemas.microsoft.com/office/word/2015/wordml/symex" xmlns:wpg="http://schemas.microsoft.com/office/word/2010/wordprocessingGroup" xmlns:wpi="http://schemas.microsoft.com/office/word/2010/wordprocessingInk" xmlns:wne="http://schemas.microsoft.com/office/word/2006/wordml" xmlns:wps="http://schemas.microsoft.com/office/word/2010/wordprocessingShape" mc:Ignorable="w14 w15 w16se w16cid wp14">
-  <w:p>
-    <w:pPr>
-      <w:pStyle w:val="Header"/>
-    </w:pPr>
   </w:p>
 </w:hdr>
 </file>
 
 <file path=word/numbering.xml><?xml version="1.0" encoding="utf-8"?>
-<w:numbering xmlns:wpc="http://schemas.microsoft.com/office/word/2010/wordprocessingCanvas" xmlns:cx="http://schemas.microsoft.com/office/drawing/2014/chartex" xmlns:cx1="http://schemas.microsoft.com/office/drawing/2015/9/8/chartex" xmlns:cx2="http://schemas.microsoft.com/office/drawing/2015/10/21/chartex" xmlns:cx3="http://schemas.microsoft.com/office/drawing/2016/5/9/chartex" xmlns:cx4="http://schemas.microsoft.com/office/drawing/2016/5/10/chartex" xmlns:cx5="http://schemas.microsoft.com/office/drawing/2016/5/11/chartex" xmlns:cx6="http://schemas.microsoft.com/office/drawing/2016/5/12/chartex" xmlns:cx7="http://schemas.microsoft.com/office/drawing/2016/5/13/chartex" xmlns:cx8="http://schemas.microsoft.com/office/drawing/2016/5/14/chartex" xmlns:mc="http://schemas.openxmlformats.org/markup-compatibility/2006" xmlns:aink="http://schemas.microsoft.com/office/drawing/2016/ink" xmlns:am3d="http://schemas.microsoft.com/office/drawing/2017/model3d" xmlns:o="urn:schemas-microsoft-com:office:office" xmlns:r="http://schemas.openxmlformats.org/officeDocument/2006/relationships" xmlns:m="http://schemas.openxmlformats.org/officeDocument/2006/math" xmlns:v="urn:schemas-microsoft-com:vml" xmlns:wp14="http://schemas.microsoft.com/office/word/2010/wordprocessingDrawing" xmlns:wp="http://schemas.openxmlformats.org/drawingml/2006/wordprocessingDrawing" xmlns:w10="urn:schemas-microsoft-com:office:word" xmlns:w="http://schemas.openxmlformats.org/wordprocessingml/2006/main" xmlns:w14="http://schemas.microsoft.com/office/word/2010/wordml" xmlns:w15="http://schemas.microsoft.com/office/word/2012/wordml" xmlns:w16cid="http://schemas.microsoft.com/office/word/2016/wordml/cid" xmlns:w16se="http://schemas.microsoft.com/office/word/2015/wordml/symex" xmlns:wpg="http://schemas.microsoft.com/office/word/2010/wordprocessingGroup" xmlns:wpi="http://schemas.microsoft.com/office/word/2010/wordprocessingInk" xmlns:wne="http://schemas.microsoft.com/office/word/2006/wordml" xmlns:wps="http://schemas.microsoft.com/office/word/2010/wordprocessingShape" mc:Ignorable="w14 w15 w16se w16cid wp14">
+<w:numbering xmlns:wpc="http://schemas.microsoft.com/office/word/2010/wordprocessingCanvas" xmlns:cx="http://schemas.microsoft.com/office/drawing/2014/chartex" xmlns:cx1="http://schemas.microsoft.com/office/drawing/2015/9/8/chartex" xmlns:cx2="http://schemas.microsoft.com/office/drawing/2015/10/21/chartex" xmlns:cx3="http://schemas.microsoft.com/office/drawing/2016/5/9/chartex" xmlns:cx4="http://schemas.microsoft.com/office/drawing/2016/5/10/chartex" xmlns:cx5="http://schemas.microsoft.com/office/drawing/2016/5/11/chartex" xmlns:cx6="http://schemas.microsoft.com/office/drawing/2016/5/12/chartex" xmlns:cx7="http://schemas.microsoft.com/office/drawing/2016/5/13/chartex" xmlns:cx8="http://schemas.microsoft.com/office/drawing/2016/5/14/chartex" xmlns:mc="http://schemas.openxmlformats.org/markup-compatibility/2006" xmlns:aink="http://schemas.microsoft.com/office/drawing/2016/ink" xmlns:am3d="http://schemas.microsoft.com/office/drawing/2017/model3d" xmlns:o="urn:schemas-microsoft-com:office:office" xmlns:r="http://schemas.openxmlformats.org/officeDocument/2006/relationships" xmlns:m="http://schemas.openxmlformats.org/officeDocument/2006/math" xmlns:v="urn:schemas-microsoft-com:vml" xmlns:wp14="http://schemas.microsoft.com/office/word/2010/wordprocessingDrawing" xmlns:wp="http://schemas.openxmlformats.org/drawingml/2006/wordprocessingDrawing" xmlns:w10="urn:schemas-microsoft-com:office:word" xmlns:w="http://schemas.openxmlformats.org/wordprocessingml/2006/main" xmlns:w14="http://schemas.microsoft.com/office/word/2010/wordml" xmlns:w15="http://schemas.microsoft.com/office/word/2012/wordml" xmlns:w16cex="http://schemas.microsoft.com/office/word/2018/wordml/cex" xmlns:w16cid="http://schemas.microsoft.com/office/word/2016/wordml/cid" xmlns:w16="http://schemas.microsoft.com/office/word/2018/wordml" xmlns:w16se="http://schemas.microsoft.com/office/word/2015/wordml/symex" xmlns:wpg="http://schemas.microsoft.com/office/word/2010/wordprocessingGroup" xmlns:wpi="http://schemas.microsoft.com/office/word/2010/wordprocessingInk" xmlns:wne="http://schemas.microsoft.com/office/word/2006/wordml" xmlns:wps="http://schemas.microsoft.com/office/word/2010/wordprocessingShape" mc:Ignorable="w14 w15 w16se w16cid w16 w16cex wp14">
   <w:abstractNum w:abstractNumId="0" w15:restartNumberingAfterBreak="0">
     <w:nsid w:val="36993906"/>
     <w:multiLevelType w:val="multilevel"/>
@@ -1674,7 +1657,7 @@
 </file>
 
 <file path=word/styles.xml><?xml version="1.0" encoding="utf-8"?>
-<w:styles xmlns:mc="http://schemas.openxmlformats.org/markup-compatibility/2006" xmlns:r="http://schemas.openxmlformats.org/officeDocument/2006/relationships" xmlns:w="http://schemas.openxmlformats.org/wordprocessingml/2006/main" xmlns:w14="http://schemas.microsoft.com/office/word/2010/wordml" xmlns:w15="http://schemas.microsoft.com/office/word/2012/wordml" xmlns:w16cid="http://schemas.microsoft.com/office/word/2016/wordml/cid" xmlns:w16se="http://schemas.microsoft.com/office/word/2015/wordml/symex" mc:Ignorable="w14 w15 w16se w16cid">
+<w:styles xmlns:mc="http://schemas.openxmlformats.org/markup-compatibility/2006" xmlns:r="http://schemas.openxmlformats.org/officeDocument/2006/relationships" xmlns:w="http://schemas.openxmlformats.org/wordprocessingml/2006/main" xmlns:w14="http://schemas.microsoft.com/office/word/2010/wordml" xmlns:w15="http://schemas.microsoft.com/office/word/2012/wordml" xmlns:w16cex="http://schemas.microsoft.com/office/word/2018/wordml/cex" xmlns:w16cid="http://schemas.microsoft.com/office/word/2016/wordml/cid" xmlns:w16="http://schemas.microsoft.com/office/word/2018/wordml" xmlns:w16se="http://schemas.microsoft.com/office/word/2015/wordml/symex" mc:Ignorable="w14 w15 w16se w16cid w16 w16cex">
   <w:docDefaults>
     <w:rPrDefault>
       <w:rPr>
@@ -2871,7 +2854,7 @@
 </file>
 
 <file path=customXml/itemProps1.xml><?xml version="1.0" encoding="utf-8"?>
-<ds:datastoreItem xmlns:ds="http://schemas.openxmlformats.org/officeDocument/2006/customXml" ds:itemID="{702575F5-D5BB-486B-AAD5-5F9FECFAF06D}">
+<ds:datastoreItem xmlns:ds="http://schemas.openxmlformats.org/officeDocument/2006/customXml" ds:itemID="{1821B8C5-FED8-4D93-A46E-242AB95D7A32}">
   <ds:schemaRefs>
     <ds:schemaRef ds:uri="http://schemas.openxmlformats.org/officeDocument/2006/bibliography"/>
   </ds:schemaRefs>

</xml_diff>

<commit_message>
+Appendix with own page num system
</commit_message>
<xml_diff>
--- a/Academic Paper - TEMPLATE.docx
+++ b/Academic Paper - TEMPLATE.docx
@@ -14,27 +14,17 @@
         <w:pStyle w:val="Title"/>
         <w:jc w:val="center"/>
       </w:pPr>
-      <w:r>
-        <w:fldChar w:fldCharType="begin"/>
-      </w:r>
-      <w:r>
-        <w:instrText xml:space="preserve"> TITLE  \* FirstCap  \* MERGEFORMAT </w:instrText>
-      </w:r>
-      <w:r>
-        <w:fldChar w:fldCharType="separate"/>
-      </w:r>
-      <w:r>
-        <w:t>Examp</w:t>
-      </w:r>
-      <w:r>
-        <w:t>l</w:t>
-      </w:r>
-      <w:r>
-        <w:t>e</w:t>
-      </w:r>
-      <w:r>
-        <w:fldChar w:fldCharType="end"/>
-      </w:r>
+      <w:fldSimple w:instr=" TITLE  \* FirstCap  \* MERGEFORMAT ">
+        <w:r>
+          <w:t>Examp</w:t>
+        </w:r>
+        <w:r>
+          <w:t>l</w:t>
+        </w:r>
+        <w:r>
+          <w:t>e</w:t>
+        </w:r>
+      </w:fldSimple>
     </w:p>
     <w:p>
       <w:pPr>
@@ -303,7 +293,7 @@
           <w:r>
             <w:fldChar w:fldCharType="separate"/>
           </w:r>
-          <w:hyperlink w:anchor="_Toc36034218" w:history="1">
+          <w:hyperlink w:anchor="_Toc36036770" w:history="1">
             <w:r>
               <w:rPr>
                 <w:rStyle w:val="Hyperlink"/>
@@ -330,7 +320,7 @@
                 <w:noProof/>
                 <w:webHidden/>
               </w:rPr>
-              <w:instrText xml:space="preserve"> PAGEREF _Toc36034218 \h </w:instrText>
+              <w:instrText xml:space="preserve"> PAGEREF _Toc36036770 \h </w:instrText>
             </w:r>
             <w:r>
               <w:rPr>
@@ -375,7 +365,7 @@
               <w:lang w:eastAsia="en-AU"/>
             </w:rPr>
           </w:pPr>
-          <w:hyperlink w:anchor="_Toc36034219" w:history="1">
+          <w:hyperlink w:anchor="_Toc36036771" w:history="1">
             <w:r>
               <w:rPr>
                 <w:rStyle w:val="Hyperlink"/>
@@ -402,7 +392,7 @@
                 <w:noProof/>
                 <w:webHidden/>
               </w:rPr>
-              <w:instrText xml:space="preserve"> PAGEREF _Toc36034219 \h </w:instrText>
+              <w:instrText xml:space="preserve"> PAGEREF _Toc36036771 \h </w:instrText>
             </w:r>
             <w:r>
               <w:rPr>
@@ -448,7 +438,7 @@
               <w:lang w:eastAsia="en-AU"/>
             </w:rPr>
           </w:pPr>
-          <w:hyperlink w:anchor="_Toc36034220" w:history="1">
+          <w:hyperlink w:anchor="_Toc36036772" w:history="1">
             <w:r>
               <w:rPr>
                 <w:rStyle w:val="Hyperlink"/>
@@ -492,7 +482,7 @@
                 <w:noProof/>
                 <w:webHidden/>
               </w:rPr>
-              <w:instrText xml:space="preserve"> PAGEREF _Toc36034220 \h </w:instrText>
+              <w:instrText xml:space="preserve"> PAGEREF _Toc36036772 \h </w:instrText>
             </w:r>
             <w:r>
               <w:rPr>
@@ -538,7 +528,7 @@
               <w:lang w:eastAsia="en-AU"/>
             </w:rPr>
           </w:pPr>
-          <w:hyperlink w:anchor="_Toc36034221" w:history="1">
+          <w:hyperlink w:anchor="_Toc36036773" w:history="1">
             <w:r>
               <w:rPr>
                 <w:rStyle w:val="Hyperlink"/>
@@ -582,7 +572,7 @@
                 <w:noProof/>
                 <w:webHidden/>
               </w:rPr>
-              <w:instrText xml:space="preserve"> PAGEREF _Toc36034221 \h </w:instrText>
+              <w:instrText xml:space="preserve"> PAGEREF _Toc36036773 \h </w:instrText>
             </w:r>
             <w:r>
               <w:rPr>
@@ -628,7 +618,7 @@
               <w:lang w:eastAsia="en-AU"/>
             </w:rPr>
           </w:pPr>
-          <w:hyperlink w:anchor="_Toc36034222" w:history="1">
+          <w:hyperlink w:anchor="_Toc36036774" w:history="1">
             <w:r>
               <w:rPr>
                 <w:rStyle w:val="Hyperlink"/>
@@ -672,7 +662,7 @@
                 <w:noProof/>
                 <w:webHidden/>
               </w:rPr>
-              <w:instrText xml:space="preserve"> PAGEREF _Toc36034222 \h </w:instrText>
+              <w:instrText xml:space="preserve"> PAGEREF _Toc36036774 \h </w:instrText>
             </w:r>
             <w:r>
               <w:rPr>
@@ -718,7 +708,7 @@
               <w:lang w:eastAsia="en-AU"/>
             </w:rPr>
           </w:pPr>
-          <w:hyperlink w:anchor="_Toc36034223" w:history="1">
+          <w:hyperlink w:anchor="_Toc36036775" w:history="1">
             <w:r>
               <w:rPr>
                 <w:rStyle w:val="Hyperlink"/>
@@ -762,7 +752,7 @@
                 <w:noProof/>
                 <w:webHidden/>
               </w:rPr>
-              <w:instrText xml:space="preserve"> PAGEREF _Toc36034223 \h </w:instrText>
+              <w:instrText xml:space="preserve"> PAGEREF _Toc36036775 \h </w:instrText>
             </w:r>
             <w:r>
               <w:rPr>
@@ -808,7 +798,7 @@
               <w:lang w:eastAsia="en-AU"/>
             </w:rPr>
           </w:pPr>
-          <w:hyperlink w:anchor="_Toc36034224" w:history="1">
+          <w:hyperlink w:anchor="_Toc36036776" w:history="1">
             <w:r>
               <w:rPr>
                 <w:rStyle w:val="Hyperlink"/>
@@ -852,7 +842,7 @@
                 <w:noProof/>
                 <w:webHidden/>
               </w:rPr>
-              <w:instrText xml:space="preserve"> PAGEREF _Toc36034224 \h </w:instrText>
+              <w:instrText xml:space="preserve"> PAGEREF _Toc36036776 \h </w:instrText>
             </w:r>
             <w:r>
               <w:rPr>
@@ -898,7 +888,7 @@
               <w:lang w:eastAsia="en-AU"/>
             </w:rPr>
           </w:pPr>
-          <w:hyperlink w:anchor="_Toc36034225" w:history="1">
+          <w:hyperlink w:anchor="_Toc36036777" w:history="1">
             <w:r>
               <w:rPr>
                 <w:rStyle w:val="Hyperlink"/>
@@ -942,7 +932,7 @@
                 <w:noProof/>
                 <w:webHidden/>
               </w:rPr>
-              <w:instrText xml:space="preserve"> PAGEREF _Toc36034225 \h </w:instrText>
+              <w:instrText xml:space="preserve"> PAGEREF _Toc36036777 \h </w:instrText>
             </w:r>
             <w:r>
               <w:rPr>
@@ -963,6 +953,96 @@
                 <w:webHidden/>
               </w:rPr>
               <w:t>4</w:t>
+            </w:r>
+            <w:r>
+              <w:rPr>
+                <w:noProof/>
+                <w:webHidden/>
+              </w:rPr>
+              <w:fldChar w:fldCharType="end"/>
+            </w:r>
+          </w:hyperlink>
+        </w:p>
+        <w:p>
+          <w:pPr>
+            <w:pStyle w:val="TOC1"/>
+            <w:tabs>
+              <w:tab w:val="left" w:pos="480"/>
+              <w:tab w:val="right" w:leader="dot" w:pos="9016"/>
+            </w:tabs>
+            <w:rPr>
+              <w:rFonts w:asciiTheme="minorHAnsi" w:eastAsiaTheme="minorEastAsia" w:hAnsiTheme="minorHAnsi" w:cstheme="minorBidi"/>
+              <w:noProof/>
+              <w:sz w:val="22"/>
+              <w:szCs w:val="22"/>
+              <w:lang w:eastAsia="en-AU"/>
+            </w:rPr>
+          </w:pPr>
+          <w:hyperlink w:anchor="_Toc36036778" w:history="1">
+            <w:r>
+              <w:rPr>
+                <w:rStyle w:val="Hyperlink"/>
+                <w:noProof/>
+              </w:rPr>
+              <w:t>5.</w:t>
+            </w:r>
+            <w:r>
+              <w:rPr>
+                <w:rFonts w:asciiTheme="minorHAnsi" w:eastAsiaTheme="minorEastAsia" w:hAnsiTheme="minorHAnsi" w:cstheme="minorBidi"/>
+                <w:noProof/>
+                <w:sz w:val="22"/>
+                <w:szCs w:val="22"/>
+                <w:lang w:eastAsia="en-AU"/>
+              </w:rPr>
+              <w:tab/>
+            </w:r>
+            <w:r>
+              <w:rPr>
+                <w:rStyle w:val="Hyperlink"/>
+                <w:noProof/>
+              </w:rPr>
+              <w:t>Appendix</w:t>
+            </w:r>
+            <w:r>
+              <w:rPr>
+                <w:noProof/>
+                <w:webHidden/>
+              </w:rPr>
+              <w:tab/>
+            </w:r>
+            <w:r>
+              <w:rPr>
+                <w:noProof/>
+                <w:webHidden/>
+              </w:rPr>
+              <w:fldChar w:fldCharType="begin"/>
+            </w:r>
+            <w:r>
+              <w:rPr>
+                <w:noProof/>
+                <w:webHidden/>
+              </w:rPr>
+              <w:instrText xml:space="preserve"> PAGEREF _Toc36036778 \h </w:instrText>
+            </w:r>
+            <w:r>
+              <w:rPr>
+                <w:noProof/>
+                <w:webHidden/>
+              </w:rPr>
+            </w:r>
+            <w:r>
+              <w:rPr>
+                <w:noProof/>
+                <w:webHidden/>
+              </w:rPr>
+              <w:fldChar w:fldCharType="separate"/>
+            </w:r>
+            <w:r>
+              <w:rPr>
+                <w:noProof/>
+                <w:webHidden/>
+              </w:rPr>
+              <w:t>I</w:t>
             </w:r>
             <w:r>
               <w:rPr>
@@ -1005,7 +1085,7 @@
           <w:numId w:val="0"/>
         </w:numPr>
       </w:pPr>
-      <w:bookmarkStart w:id="1" w:name="_Toc36034218"/>
+      <w:bookmarkStart w:id="1" w:name="_Toc36036770"/>
       <w:r>
         <w:lastRenderedPageBreak/>
         <w:t>Summary</w:t>
@@ -1025,7 +1105,7 @@
           <w:numId w:val="0"/>
         </w:numPr>
       </w:pPr>
-      <w:bookmarkStart w:id="2" w:name="_Toc36034219"/>
+      <w:bookmarkStart w:id="2" w:name="_Toc36036771"/>
       <w:r>
         <w:t xml:space="preserve">List of </w:t>
       </w:r>
@@ -1063,7 +1143,7 @@
           <w:numId w:val="4"/>
         </w:numPr>
       </w:pPr>
-      <w:bookmarkStart w:id="3" w:name="_Toc36034220"/>
+      <w:bookmarkStart w:id="3" w:name="_Toc36036772"/>
       <w:r>
         <w:lastRenderedPageBreak/>
         <w:t>Introduction</w:t>
@@ -1087,7 +1167,7 @@
       <w:pPr>
         <w:pStyle w:val="Heading1"/>
       </w:pPr>
-      <w:bookmarkStart w:id="4" w:name="_Toc36034221"/>
+      <w:bookmarkStart w:id="4" w:name="_Toc36036773"/>
       <w:r>
         <w:lastRenderedPageBreak/>
         <w:t>Locality and Resources</w:t>
@@ -1101,7 +1181,7 @@
       <w:pPr>
         <w:pStyle w:val="Heading2"/>
       </w:pPr>
-      <w:bookmarkStart w:id="5" w:name="_Toc36034222"/>
+      <w:bookmarkStart w:id="5" w:name="_Toc36036774"/>
       <w:r>
         <w:t>words</w:t>
       </w:r>
@@ -1114,7 +1194,7 @@
       <w:pPr>
         <w:pStyle w:val="Heading3"/>
       </w:pPr>
-      <w:bookmarkStart w:id="6" w:name="_Toc36034223"/>
+      <w:bookmarkStart w:id="6" w:name="_Toc36036775"/>
       <w:r>
         <w:t>words</w:t>
       </w:r>
@@ -1127,7 +1207,7 @@
       <w:pPr>
         <w:pStyle w:val="Heading1"/>
       </w:pPr>
-      <w:bookmarkStart w:id="7" w:name="_Toc36034224"/>
+      <w:bookmarkStart w:id="7" w:name="_Toc36036776"/>
       <w:r>
         <w:lastRenderedPageBreak/>
         <w:t>Water purification</w:t>
@@ -1151,7 +1231,7 @@
       <w:pPr>
         <w:pStyle w:val="Heading1"/>
       </w:pPr>
-      <w:bookmarkStart w:id="8" w:name="_Toc36034225"/>
+      <w:bookmarkStart w:id="8" w:name="_Toc36036777"/>
       <w:r>
         <w:lastRenderedPageBreak/>
         <w:t>References</w:t>
@@ -1160,14 +1240,37 @@
     </w:p>
     <w:p>
       <w:pPr>
+        <w:pStyle w:val="Heading1"/>
+        <w:sectPr>
+          <w:footerReference w:type="default" r:id="rId10"/>
+          <w:pgSz w:w="11906" w:h="16838" w:code="9"/>
+          <w:pgMar w:top="1418" w:right="1418" w:bottom="1418" w:left="1418" w:header="709" w:footer="709" w:gutter="0"/>
+          <w:pgNumType w:start="1"/>
+          <w:cols w:space="708"/>
+          <w:docGrid w:linePitch="360"/>
+        </w:sectPr>
+      </w:pPr>
+    </w:p>
+    <w:p>
+      <w:pPr>
+        <w:pStyle w:val="Heading1"/>
+      </w:pPr>
+      <w:bookmarkStart w:id="9" w:name="_Toc36036778"/>
+      <w:r>
+        <w:lastRenderedPageBreak/>
+        <w:t>Appendix</w:t>
+      </w:r>
+      <w:bookmarkEnd w:id="9"/>
+    </w:p>
+    <w:p>
+      <w:pPr>
         <w:pStyle w:val="ReferenceListItem"/>
       </w:pPr>
     </w:p>
     <w:sectPr>
-      <w:footerReference w:type="default" r:id="rId10"/>
       <w:pgSz w:w="11906" w:h="16838" w:code="9"/>
       <w:pgMar w:top="1418" w:right="1418" w:bottom="1418" w:left="1418" w:header="709" w:footer="709" w:gutter="0"/>
-      <w:pgNumType w:start="1"/>
+      <w:pgNumType w:fmt="upperRoman" w:start="1"/>
       <w:cols w:space="708"/>
       <w:docGrid w:linePitch="360"/>
     </w:sectPr>
@@ -1200,51 +1303,25 @@
     <w:pPr>
       <w:pStyle w:val="Footer"/>
     </w:pPr>
-    <w:r>
-      <w:fldChar w:fldCharType="begin"/>
-    </w:r>
-    <w:r>
-      <w:instrText xml:space="preserve"> STYLEREF  "Input - Author"  \* MERGEFORMAT </w:instrText>
-    </w:r>
-    <w:r>
-      <w:fldChar w:fldCharType="separate"/>
-    </w:r>
-    <w:r>
-      <w:rPr>
-        <w:noProof/>
-      </w:rPr>
-      <w:t>First Last</w:t>
-    </w:r>
-    <w:r>
-      <w:rPr>
-        <w:noProof/>
-      </w:rPr>
-      <w:fldChar w:fldCharType="end"/>
-    </w:r>
+    <w:fldSimple w:instr=" STYLEREF  &quot;Input - Author&quot;  \* MERGEFORMAT ">
+      <w:r>
+        <w:rPr>
+          <w:noProof/>
+        </w:rPr>
+        <w:t>First Last</w:t>
+      </w:r>
+    </w:fldSimple>
     <w:r>
       <w:t xml:space="preserve"> – </w:t>
     </w:r>
-    <w:r>
-      <w:fldChar w:fldCharType="begin"/>
-    </w:r>
-    <w:r>
-      <w:instrText xml:space="preserve"> STYLEREF  "Input - Stu Code"  \* MERGEFORMAT </w:instrText>
-    </w:r>
-    <w:r>
-      <w:fldChar w:fldCharType="separate"/>
-    </w:r>
-    <w:r>
-      <w:rPr>
-        <w:noProof/>
-      </w:rPr>
-      <w:t>9999999</w:t>
-    </w:r>
-    <w:r>
-      <w:rPr>
-        <w:noProof/>
-      </w:rPr>
-      <w:fldChar w:fldCharType="end"/>
-    </w:r>
+    <w:fldSimple w:instr=" STYLEREF  &quot;Input - Stu Code&quot;  \* MERGEFORMAT ">
+      <w:r>
+        <w:rPr>
+          <w:noProof/>
+        </w:rPr>
+        <w:t>9999999</w:t>
+      </w:r>
+    </w:fldSimple>
     <w:r>
       <w:ptab w:relativeTo="margin" w:alignment="right" w:leader="none"/>
     </w:r>
@@ -1275,27 +1352,14 @@
     <w:r>
       <w:t xml:space="preserve"> of </w:t>
     </w:r>
-    <w:r>
-      <w:fldChar w:fldCharType="begin"/>
-    </w:r>
-    <w:r>
-      <w:instrText xml:space="preserve"> SECTIONPAGES  \* roman  \* MERGEFORMAT </w:instrText>
-    </w:r>
-    <w:r>
-      <w:fldChar w:fldCharType="separate"/>
-    </w:r>
-    <w:r>
-      <w:rPr>
-        <w:noProof/>
-      </w:rPr>
-      <w:t>iv</w:t>
-    </w:r>
-    <w:r>
-      <w:rPr>
-        <w:noProof/>
-      </w:rPr>
-      <w:fldChar w:fldCharType="end"/>
-    </w:r>
+    <w:fldSimple w:instr=" SECTIONPAGES  \* roman  \* MERGEFORMAT ">
+      <w:r>
+        <w:rPr>
+          <w:noProof/>
+        </w:rPr>
+        <w:t>iv</w:t>
+      </w:r>
+    </w:fldSimple>
   </w:p>
 </w:ftr>
 </file>
@@ -1306,58 +1370,84 @@
     <w:pPr>
       <w:pStyle w:val="Footer"/>
     </w:pPr>
-    <w:fldSimple w:instr=" STYLEREF  &quot;Input - Author&quot;  \* MERGEFORMAT ">
+    <w:r>
+      <w:fldChar w:fldCharType="begin"/>
+    </w:r>
+    <w:r>
+      <w:instrText xml:space="preserve"> STYLEREF  "Input - Author"  \* MERGEFORMAT </w:instrText>
+    </w:r>
+    <w:r>
+      <w:fldChar w:fldCharType="separate"/>
+    </w:r>
+    <w:r>
+      <w:rPr>
+        <w:noProof/>
+      </w:rPr>
+      <w:t>First Last</w:t>
+    </w:r>
+    <w:r>
+      <w:rPr>
+        <w:noProof/>
+      </w:rPr>
+      <w:fldChar w:fldCharType="end"/>
+    </w:r>
+    <w:r>
+      <w:t xml:space="preserve"> – </w:t>
+    </w:r>
+    <w:r>
+      <w:fldChar w:fldCharType="begin"/>
+    </w:r>
+    <w:r>
+      <w:instrText xml:space="preserve"> STYLEREF  "Input - Stu Code"  \* MERGEFORMAT </w:instrText>
+    </w:r>
+    <w:r>
+      <w:fldChar w:fldCharType="separate"/>
+    </w:r>
+    <w:r>
+      <w:rPr>
+        <w:noProof/>
+      </w:rPr>
+      <w:t>9999999</w:t>
+    </w:r>
+    <w:r>
+      <w:rPr>
+        <w:noProof/>
+      </w:rPr>
+      <w:fldChar w:fldCharType="end"/>
+    </w:r>
+    <w:r>
+      <w:ptab w:relativeTo="margin" w:alignment="right" w:leader="none"/>
+    </w:r>
+    <w:r>
+      <w:t xml:space="preserve">  Page </w:t>
+    </w:r>
+    <w:r>
+      <w:fldChar w:fldCharType="begin"/>
+    </w:r>
+    <w:r>
+      <w:instrText xml:space="preserve"> PAGE    \* MERGEFORMAT </w:instrText>
+    </w:r>
+    <w:r>
+      <w:fldChar w:fldCharType="separate"/>
+    </w:r>
+    <w:r>
+      <w:rPr>
+        <w:noProof/>
+      </w:rPr>
+      <w:t>i</w:t>
+    </w:r>
+    <w:r>
+      <w:fldChar w:fldCharType="end"/>
+    </w:r>
+    <w:r>
+      <w:t xml:space="preserve"> of </w:t>
+    </w:r>
+    <w:fldSimple w:instr=" SECTIONPAGES  \* ROMAN  \* MERGEFORMAT ">
       <w:r>
         <w:rPr>
           <w:noProof/>
         </w:rPr>
-        <w:t>First Last</w:t>
-      </w:r>
-    </w:fldSimple>
-    <w:r>
-      <w:t xml:space="preserve"> – </w:t>
-    </w:r>
-    <w:fldSimple w:instr=" STYLEREF  &quot;Input - Stu Code&quot;  \* MERGEFORMAT ">
-      <w:r>
-        <w:rPr>
-          <w:noProof/>
-        </w:rPr>
-        <w:t>9999999</w:t>
-      </w:r>
-    </w:fldSimple>
-    <w:r>
-      <w:ptab w:relativeTo="margin" w:alignment="right" w:leader="none"/>
-    </w:r>
-    <w:r>
-      <w:t xml:space="preserve">  Page </w:t>
-    </w:r>
-    <w:r>
-      <w:fldChar w:fldCharType="begin"/>
-    </w:r>
-    <w:r>
-      <w:instrText xml:space="preserve"> PAGE    \* MERGEFORMAT </w:instrText>
-    </w:r>
-    <w:r>
-      <w:fldChar w:fldCharType="separate"/>
-    </w:r>
-    <w:r>
-      <w:rPr>
-        <w:noProof/>
-      </w:rPr>
-      <w:t>i</w:t>
-    </w:r>
-    <w:r>
-      <w:fldChar w:fldCharType="end"/>
-    </w:r>
-    <w:r>
-      <w:t xml:space="preserve"> of </w:t>
-    </w:r>
-    <w:fldSimple w:instr=" SECTIONPAGES  \* Arabic  \* MERGEFORMAT ">
-      <w:r>
-        <w:rPr>
-          <w:noProof/>
-        </w:rPr>
-        <w:t>4</w:t>
+        <w:t>I</w:t>
       </w:r>
     </w:fldSimple>
   </w:p>
@@ -1389,35 +1479,38 @@
     <w:pPr>
       <w:pStyle w:val="Footer"/>
     </w:pPr>
-    <w:r>
-      <w:fldChar w:fldCharType="begin"/>
-    </w:r>
-    <w:r>
-      <w:instrText xml:space="preserve"> STYLEREF  Title  \* MERGEFORMAT </w:instrText>
-    </w:r>
-    <w:r>
-      <w:fldChar w:fldCharType="separate"/>
-    </w:r>
-    <w:r>
-      <w:rPr>
-        <w:noProof/>
-      </w:rPr>
-      <w:t>Example</w:t>
-    </w:r>
-    <w:r>
-      <w:fldChar w:fldCharType="end"/>
-    </w:r>
-    <w:r>
-      <w:ptab w:relativeTo="margin" w:alignment="right" w:leader="none"/>
-    </w:r>
-    <w:fldSimple w:instr=" STYLEREF  &quot;Input - Sub&quot;  \* MERGEFORMAT ">
+    <w:fldSimple w:instr=" STYLEREF  Title  \* MERGEFORMAT ">
       <w:r>
         <w:rPr>
           <w:noProof/>
         </w:rPr>
-        <w:t>Subject - Code</w:t>
+        <w:t>Example</w:t>
       </w:r>
     </w:fldSimple>
+    <w:r>
+      <w:ptab w:relativeTo="margin" w:alignment="right" w:leader="none"/>
+    </w:r>
+    <w:r>
+      <w:fldChar w:fldCharType="begin"/>
+    </w:r>
+    <w:r>
+      <w:instrText xml:space="preserve"> STYLEREF  "Input - Sub"  \* MERGEFORMAT </w:instrText>
+    </w:r>
+    <w:r>
+      <w:fldChar w:fldCharType="separate"/>
+    </w:r>
+    <w:r>
+      <w:rPr>
+        <w:noProof/>
+      </w:rPr>
+      <w:t>Subject - Code</w:t>
+    </w:r>
+    <w:r>
+      <w:rPr>
+        <w:noProof/>
+      </w:rPr>
+      <w:fldChar w:fldCharType="end"/>
+    </w:r>
     <w:r>
       <w:t xml:space="preserve"> </w:t>
     </w:r>
@@ -2854,7 +2947,7 @@
 </file>
 
 <file path=customXml/itemProps1.xml><?xml version="1.0" encoding="utf-8"?>
-<ds:datastoreItem xmlns:ds="http://schemas.openxmlformats.org/officeDocument/2006/customXml" ds:itemID="{1821B8C5-FED8-4D93-A46E-242AB95D7A32}">
+<ds:datastoreItem xmlns:ds="http://schemas.openxmlformats.org/officeDocument/2006/customXml" ds:itemID="{EDA38E10-ED82-4317-9081-D88D8EB174FD}">
   <ds:schemaRefs>
     <ds:schemaRef ds:uri="http://schemas.openxmlformats.org/officeDocument/2006/bibliography"/>
   </ds:schemaRefs>

</xml_diff>